<commit_message>
eda and report update
</commit_message>
<xml_diff>
--- a/docs/brightpath_final_report.docx
+++ b/docs/brightpath_final_report.docx
@@ -5,7 +5,13 @@
     <w:sdt>
       <w:sdtPr>
         <w:rPr>
+          <w:rFonts w:eastAsiaTheme="minorHAnsi"/>
           <w:color w:val="156082" w:themeColor="accent1"/>
+          <w:kern w:val="2"/>
+          <w:sz w:val="24"/>
+          <w:szCs w:val="24"/>
+          <w:lang w:val="en-ZA"/>
+          <w14:ligatures w14:val="standardContextual"/>
         </w:rPr>
         <w:id w:val="289481772"/>
         <w:docPartObj>
@@ -15,13 +21,7 @@
       </w:sdtPr>
       <w:sdtEndPr>
         <w:rPr>
-          <w:rFonts w:eastAsiaTheme="minorHAnsi"/>
           <w:color w:val="auto"/>
-          <w:kern w:val="2"/>
-          <w:sz w:val="24"/>
-          <w:szCs w:val="24"/>
-          <w:lang w:val="en-ZA"/>
-          <w14:ligatures w14:val="standardContextual"/>
         </w:rPr>
       </w:sdtEndPr>
       <w:sdtContent>
@@ -889,13 +889,31 @@
         <w:t>‑</w:t>
       </w:r>
       <w:r>
-        <w:t xml:space="preserve">predictive noise. Next, we ran data.info() to verify there were no missing values and that all remaining features were numeric, and used </w:t>
+        <w:t xml:space="preserve">predictive noise. Next, we ran </w:t>
+      </w:r>
+      <w:proofErr w:type="gramStart"/>
+      <w:r>
+        <w:t>data.info(</w:t>
+      </w:r>
+      <w:proofErr w:type="gramEnd"/>
+      <w:r>
+        <w:t xml:space="preserve">) to verify there were no missing values and that all remaining features were </w:t>
+      </w:r>
+      <w:proofErr w:type="gramStart"/>
+      <w:r>
+        <w:t>numeric, and</w:t>
+      </w:r>
+      <w:proofErr w:type="gramEnd"/>
+      <w:r>
+        <w:t xml:space="preserve"> used </w:t>
       </w:r>
       <w:proofErr w:type="spellStart"/>
+      <w:proofErr w:type="gramStart"/>
       <w:r>
         <w:t>data.describe</w:t>
       </w:r>
       <w:proofErr w:type="spellEnd"/>
+      <w:proofErr w:type="gramEnd"/>
       <w:r>
         <w:t>() to see that age clustered tightly (15</w:t>
       </w:r>
@@ -1030,16 +1048,52 @@
         <w:pStyle w:val="Heading1"/>
       </w:pPr>
       <w:r>
-        <w:lastRenderedPageBreak/>
         <w:t>Exploratory Data Analysis (EDA)</w:t>
       </w:r>
     </w:p>
     <w:p>
-      <w:pPr>
-        <w:pStyle w:val="Heading2"/>
-      </w:pPr>
-      <w:r>
-        <w:t>Univariate Analysis</w:t>
+      <w:r>
+        <w:t>To understand our cleaned student dataset, we first split variables into three types—numerical (</w:t>
+      </w:r>
+      <w:proofErr w:type="spellStart"/>
+      <w:r>
+        <w:t>StudyTimeWeekly</w:t>
+      </w:r>
+      <w:proofErr w:type="spellEnd"/>
+      <w:r>
+        <w:t xml:space="preserve">, Absences, GPA), categorical (Gender, Ethnicity, Tutoring, Extracurricular, Sports, Music, Volunteering) and ordinal (Age, </w:t>
+      </w:r>
+      <w:proofErr w:type="spellStart"/>
+      <w:r>
+        <w:t>ParentalEducation</w:t>
+      </w:r>
+      <w:proofErr w:type="spellEnd"/>
+      <w:r>
+        <w:t xml:space="preserve">, </w:t>
+      </w:r>
+      <w:proofErr w:type="spellStart"/>
+      <w:r>
+        <w:t>ParentalSupport</w:t>
+      </w:r>
+      <w:proofErr w:type="spellEnd"/>
+      <w:r>
+        <w:t xml:space="preserve">, </w:t>
+      </w:r>
+      <w:proofErr w:type="spellStart"/>
+      <w:r>
+        <w:t>GradeClass</w:t>
+      </w:r>
+      <w:proofErr w:type="spellEnd"/>
+      <w:r>
+        <w:t xml:space="preserve">)—so that each group could be visualized with the most informative chart: histograms/KDEs for continuous measures, pie charts for binary flags, and </w:t>
+      </w:r>
+      <w:proofErr w:type="spellStart"/>
+      <w:r>
+        <w:t>countplots</w:t>
+      </w:r>
+      <w:proofErr w:type="spellEnd"/>
+      <w:r>
+        <w:t xml:space="preserve"> for ordered categories. This targeted approach reveals both the shape of each feature’s distribution and its relationship to student performance.</w:t>
       </w:r>
     </w:p>
     <w:p>
@@ -1047,7 +1101,663 @@
         <w:pStyle w:val="Heading2"/>
       </w:pPr>
       <w:r>
-        <w:t>Perform Bivariate Analysis</w:t>
+        <w:lastRenderedPageBreak/>
+        <w:t>Univariate Analysis</w:t>
+      </w:r>
+    </w:p>
+    <w:p>
+      <w:pPr>
+        <w:pStyle w:val="ListParagraph"/>
+        <w:numPr>
+          <w:ilvl w:val="0"/>
+          <w:numId w:val="7"/>
+        </w:numPr>
+      </w:pPr>
+      <w:proofErr w:type="spellStart"/>
+      <w:r>
+        <w:t>StudyTimeWeekly</w:t>
+      </w:r>
+      <w:proofErr w:type="spellEnd"/>
+      <w:r>
+        <w:t xml:space="preserve">: </w:t>
+      </w:r>
+      <w:r>
+        <w:t xml:space="preserve">Most students study between 0–10 hrs/week; a long right </w:t>
+      </w:r>
+      <w:proofErr w:type="gramStart"/>
+      <w:r>
+        <w:t>tail</w:t>
+      </w:r>
+      <w:proofErr w:type="gramEnd"/>
+      <w:r>
+        <w:t xml:space="preserve"> out to ~20 hrs </w:t>
+      </w:r>
+      <w:proofErr w:type="gramStart"/>
+      <w:r>
+        <w:t>identifies</w:t>
+      </w:r>
+      <w:proofErr w:type="gramEnd"/>
+      <w:r>
+        <w:t xml:space="preserve"> a small “super</w:t>
+      </w:r>
+      <w:r>
+        <w:rPr>
+          <w:rFonts w:ascii="Cambria Math" w:hAnsi="Cambria Math" w:cs="Cambria Math"/>
+        </w:rPr>
+        <w:t>‑</w:t>
+      </w:r>
+      <w:r>
+        <w:t>studier</w:t>
+      </w:r>
+      <w:r>
+        <w:rPr>
+          <w:rFonts w:ascii="Aptos" w:hAnsi="Aptos" w:cs="Aptos"/>
+        </w:rPr>
+        <w:t>”</w:t>
+      </w:r>
+      <w:r>
+        <w:t xml:space="preserve"> subgroup whose habits may merit separate analysis or outlier treatment.</w:t>
+      </w:r>
+    </w:p>
+    <w:p>
+      <w:pPr>
+        <w:pStyle w:val="ListParagraph"/>
+        <w:numPr>
+          <w:ilvl w:val="0"/>
+          <w:numId w:val="7"/>
+        </w:numPr>
+      </w:pPr>
+      <w:r>
+        <w:t>Absences</w:t>
+      </w:r>
+      <w:r>
+        <w:t xml:space="preserve">: </w:t>
+      </w:r>
+      <w:proofErr w:type="spellStart"/>
+      <w:r>
+        <w:t>Centered</w:t>
+      </w:r>
+      <w:proofErr w:type="spellEnd"/>
+      <w:r>
+        <w:t xml:space="preserve"> around 10–20 days with a tail up to 29, indicating a handful of chronic absentees; these extreme cases should be flagged for potential capping or deeper review.</w:t>
+      </w:r>
+    </w:p>
+    <w:p>
+      <w:pPr>
+        <w:pStyle w:val="ListParagraph"/>
+        <w:numPr>
+          <w:ilvl w:val="0"/>
+          <w:numId w:val="7"/>
+        </w:numPr>
+      </w:pPr>
+      <w:r>
+        <w:t>GPA</w:t>
+      </w:r>
+      <w:r>
+        <w:t xml:space="preserve">: </w:t>
+      </w:r>
+      <w:r>
+        <w:t>Peaks at ~1.5–</w:t>
+      </w:r>
+      <w:proofErr w:type="gramStart"/>
+      <w:r>
+        <w:t>2.0, but</w:t>
+      </w:r>
+      <w:proofErr w:type="gramEnd"/>
+      <w:r>
+        <w:t xml:space="preserve"> also shows a secondary spike at the maximum (4.0), suggesting ceiling effects or grade inflation among high achievers.</w:t>
+      </w:r>
+    </w:p>
+    <w:p>
+      <w:pPr>
+        <w:pStyle w:val="ListParagraph"/>
+        <w:numPr>
+          <w:ilvl w:val="0"/>
+          <w:numId w:val="7"/>
+        </w:numPr>
+      </w:pPr>
+      <w:r>
+        <w:t>Gender &amp; Ethnicity</w:t>
+      </w:r>
+      <w:r>
+        <w:t xml:space="preserve">: </w:t>
+      </w:r>
+      <w:r>
+        <w:t>Gender is nearly balanced (51 % vs. 49 %), while Ethnicity is dominated by category 0 (50.5 %), with three smaller groups making up the rest—allowing us to keep all levels without severe sparsity.</w:t>
+      </w:r>
+    </w:p>
+    <w:p>
+      <w:pPr>
+        <w:pStyle w:val="ListParagraph"/>
+        <w:numPr>
+          <w:ilvl w:val="0"/>
+          <w:numId w:val="7"/>
+        </w:numPr>
+      </w:pPr>
+      <w:r>
+        <w:t>Participation Flags</w:t>
+      </w:r>
+      <w:r>
+        <w:t xml:space="preserve">: </w:t>
+      </w:r>
+      <w:r>
+        <w:t>Tutoring (~30 %), Extracurricular (~38 %), and Sports (~30 %) show healthy variation; Music (~20 %) and Volunteering (~16 %) are less common but still sufficiently represented to include as features.</w:t>
+      </w:r>
+    </w:p>
+    <w:p>
+      <w:pPr>
+        <w:pStyle w:val="ListParagraph"/>
+        <w:numPr>
+          <w:ilvl w:val="0"/>
+          <w:numId w:val="7"/>
+        </w:numPr>
+      </w:pPr>
+      <w:r>
+        <w:t xml:space="preserve">Age, </w:t>
+      </w:r>
+      <w:proofErr w:type="spellStart"/>
+      <w:r>
+        <w:t>ParentalEducation</w:t>
+      </w:r>
+      <w:proofErr w:type="spellEnd"/>
+      <w:r>
+        <w:t xml:space="preserve"> &amp; </w:t>
+      </w:r>
+      <w:proofErr w:type="spellStart"/>
+      <w:r>
+        <w:t>ParentalSupport</w:t>
+      </w:r>
+      <w:proofErr w:type="spellEnd"/>
+      <w:r>
+        <w:t xml:space="preserve">: </w:t>
+      </w:r>
+      <w:r>
+        <w:t xml:space="preserve">Ages 15–18 </w:t>
+      </w:r>
+      <w:proofErr w:type="gramStart"/>
+      <w:r>
+        <w:t>are</w:t>
+      </w:r>
+      <w:proofErr w:type="gramEnd"/>
+      <w:r>
+        <w:t xml:space="preserve"> almost evenly split (slight peak at 15). </w:t>
+      </w:r>
+      <w:proofErr w:type="spellStart"/>
+      <w:r>
+        <w:t>ParentalEducation</w:t>
+      </w:r>
+      <w:proofErr w:type="spellEnd"/>
+      <w:r>
+        <w:t xml:space="preserve"> clusters at level 2 (≈ 940 records) and </w:t>
+      </w:r>
+      <w:proofErr w:type="spellStart"/>
+      <w:r>
+        <w:t>ParentalSupport</w:t>
+      </w:r>
+      <w:proofErr w:type="spellEnd"/>
+      <w:r>
+        <w:t xml:space="preserve"> at level 2–3 (≈ 700 each), indicating most students come from moderately educated, moderately supportive homes.</w:t>
+      </w:r>
+    </w:p>
+    <w:p>
+      <w:pPr>
+        <w:pStyle w:val="ListParagraph"/>
+        <w:numPr>
+          <w:ilvl w:val="0"/>
+          <w:numId w:val="7"/>
+        </w:numPr>
+      </w:pPr>
+      <w:proofErr w:type="spellStart"/>
+      <w:r>
+        <w:t>GradeClass</w:t>
+      </w:r>
+      <w:proofErr w:type="spellEnd"/>
+      <w:r>
+        <w:t xml:space="preserve">: </w:t>
+      </w:r>
+      <w:r>
+        <w:t>Strongly skewed toward the top class (4) with ~1,210 students versus only ~110 in class 0, flagging a class</w:t>
+      </w:r>
+      <w:r>
+        <w:rPr>
+          <w:rFonts w:ascii="Cambria Math" w:hAnsi="Cambria Math" w:cs="Cambria Math"/>
+        </w:rPr>
+        <w:t>‐</w:t>
+      </w:r>
+      <w:r>
+        <w:t xml:space="preserve">imbalance issue for </w:t>
+      </w:r>
+      <w:proofErr w:type="spellStart"/>
+      <w:r>
+        <w:t>modeling</w:t>
+      </w:r>
+      <w:proofErr w:type="spellEnd"/>
+      <w:r>
+        <w:t>.</w:t>
+      </w:r>
+    </w:p>
+    <w:p>
+      <w:pPr>
+        <w:pStyle w:val="Heading2"/>
+      </w:pPr>
+      <w:r>
+        <w:t>Bivariate Analysis</w:t>
+      </w:r>
+    </w:p>
+    <w:p>
+      <w:pPr>
+        <w:pStyle w:val="ListParagraph"/>
+        <w:numPr>
+          <w:ilvl w:val="0"/>
+          <w:numId w:val="8"/>
+        </w:numPr>
+        <w:rPr>
+          <w:rFonts w:asciiTheme="majorHAnsi" w:hAnsiTheme="majorHAnsi"/>
+        </w:rPr>
+      </w:pPr>
+      <w:r>
+        <w:rPr>
+          <w:rFonts w:asciiTheme="majorHAnsi" w:hAnsiTheme="majorHAnsi"/>
+        </w:rPr>
+        <w:t xml:space="preserve">Numeric vs. </w:t>
+      </w:r>
+      <w:proofErr w:type="spellStart"/>
+      <w:r>
+        <w:rPr>
+          <w:rFonts w:asciiTheme="majorHAnsi" w:hAnsiTheme="majorHAnsi"/>
+        </w:rPr>
+        <w:t>GradeClass</w:t>
+      </w:r>
+      <w:proofErr w:type="spellEnd"/>
+      <w:r>
+        <w:rPr>
+          <w:rFonts w:asciiTheme="majorHAnsi" w:hAnsiTheme="majorHAnsi"/>
+        </w:rPr>
+        <w:t xml:space="preserve"> (Boxplots)</w:t>
+      </w:r>
+      <w:r>
+        <w:rPr>
+          <w:rFonts w:asciiTheme="majorHAnsi" w:hAnsiTheme="majorHAnsi"/>
+        </w:rPr>
+        <w:t xml:space="preserve">: </w:t>
+      </w:r>
+      <w:r>
+        <w:rPr>
+          <w:rFonts w:asciiTheme="majorHAnsi" w:hAnsiTheme="majorHAnsi"/>
+        </w:rPr>
+        <w:t xml:space="preserve">Both median </w:t>
+      </w:r>
+      <w:proofErr w:type="spellStart"/>
+      <w:r>
+        <w:rPr>
+          <w:rFonts w:asciiTheme="majorHAnsi" w:hAnsiTheme="majorHAnsi"/>
+        </w:rPr>
+        <w:t>StudyTimeWeekly</w:t>
+      </w:r>
+      <w:proofErr w:type="spellEnd"/>
+      <w:r>
+        <w:rPr>
+          <w:rFonts w:asciiTheme="majorHAnsi" w:hAnsiTheme="majorHAnsi"/>
+        </w:rPr>
+        <w:t xml:space="preserve"> and GPA rise steadily from lower to higher </w:t>
+      </w:r>
+      <w:proofErr w:type="spellStart"/>
+      <w:r>
+        <w:rPr>
+          <w:rFonts w:asciiTheme="majorHAnsi" w:hAnsiTheme="majorHAnsi"/>
+        </w:rPr>
+        <w:t>GradeClass</w:t>
+      </w:r>
+      <w:proofErr w:type="spellEnd"/>
+      <w:r>
+        <w:rPr>
+          <w:rFonts w:asciiTheme="majorHAnsi" w:hAnsiTheme="majorHAnsi"/>
+        </w:rPr>
+        <w:t>, while median Absences fall—confirming our hypotheses that more study time and better attendance relate to higher grades.</w:t>
+      </w:r>
+    </w:p>
+    <w:p>
+      <w:pPr>
+        <w:pStyle w:val="ListParagraph"/>
+        <w:numPr>
+          <w:ilvl w:val="0"/>
+          <w:numId w:val="8"/>
+        </w:numPr>
+        <w:rPr>
+          <w:rFonts w:asciiTheme="majorHAnsi" w:hAnsiTheme="majorHAnsi"/>
+        </w:rPr>
+      </w:pPr>
+      <w:r>
+        <w:rPr>
+          <w:rFonts w:asciiTheme="majorHAnsi" w:hAnsiTheme="majorHAnsi"/>
+        </w:rPr>
+        <w:t xml:space="preserve">Categorical vs. </w:t>
+      </w:r>
+      <w:proofErr w:type="spellStart"/>
+      <w:r>
+        <w:rPr>
+          <w:rFonts w:asciiTheme="majorHAnsi" w:hAnsiTheme="majorHAnsi"/>
+        </w:rPr>
+        <w:t>GradeClass</w:t>
+      </w:r>
+      <w:proofErr w:type="spellEnd"/>
+      <w:r>
+        <w:rPr>
+          <w:rFonts w:asciiTheme="majorHAnsi" w:hAnsiTheme="majorHAnsi"/>
+        </w:rPr>
+        <w:t xml:space="preserve"> (Grouped Bars)</w:t>
+      </w:r>
+      <w:r>
+        <w:rPr>
+          <w:rFonts w:asciiTheme="majorHAnsi" w:hAnsiTheme="majorHAnsi"/>
+        </w:rPr>
+        <w:t xml:space="preserve">: </w:t>
+      </w:r>
+      <w:r>
+        <w:rPr>
+          <w:rFonts w:asciiTheme="majorHAnsi" w:hAnsiTheme="majorHAnsi"/>
+        </w:rPr>
+        <w:t xml:space="preserve">The proportion of students in tutoring and extracurriculars grows with </w:t>
+      </w:r>
+      <w:proofErr w:type="spellStart"/>
+      <w:r>
+        <w:rPr>
+          <w:rFonts w:asciiTheme="majorHAnsi" w:hAnsiTheme="majorHAnsi"/>
+        </w:rPr>
+        <w:t>GradeClass</w:t>
+      </w:r>
+      <w:proofErr w:type="spellEnd"/>
+      <w:r>
+        <w:rPr>
+          <w:rFonts w:asciiTheme="majorHAnsi" w:hAnsiTheme="majorHAnsi"/>
+        </w:rPr>
+        <w:t>, suggesting these supports are associated with better outcomes. Music and volunteering show smaller but consistent gains.</w:t>
+      </w:r>
+    </w:p>
+    <w:p>
+      <w:pPr>
+        <w:pStyle w:val="ListParagraph"/>
+        <w:numPr>
+          <w:ilvl w:val="0"/>
+          <w:numId w:val="8"/>
+        </w:numPr>
+        <w:rPr>
+          <w:rFonts w:asciiTheme="majorHAnsi" w:hAnsiTheme="majorHAnsi"/>
+        </w:rPr>
+      </w:pPr>
+      <w:r>
+        <w:rPr>
+          <w:rFonts w:asciiTheme="majorHAnsi" w:hAnsiTheme="majorHAnsi"/>
+        </w:rPr>
+        <w:t>Correlation Matrix</w:t>
+      </w:r>
+      <w:r>
+        <w:rPr>
+          <w:rFonts w:asciiTheme="majorHAnsi" w:hAnsiTheme="majorHAnsi"/>
+        </w:rPr>
+        <w:t xml:space="preserve">: </w:t>
+      </w:r>
+      <w:r>
+        <w:rPr>
+          <w:rFonts w:asciiTheme="majorHAnsi" w:hAnsiTheme="majorHAnsi"/>
+        </w:rPr>
+        <w:t xml:space="preserve">A very strong negative correlation between Absences and GPA (≈ –0.92) and a modest positive link between </w:t>
+      </w:r>
+      <w:proofErr w:type="spellStart"/>
+      <w:r>
+        <w:rPr>
+          <w:rFonts w:asciiTheme="majorHAnsi" w:hAnsiTheme="majorHAnsi"/>
+        </w:rPr>
+        <w:t>StudyTimeWeekly</w:t>
+      </w:r>
+      <w:proofErr w:type="spellEnd"/>
+      <w:r>
+        <w:rPr>
+          <w:rFonts w:asciiTheme="majorHAnsi" w:hAnsiTheme="majorHAnsi"/>
+        </w:rPr>
+        <w:t xml:space="preserve"> and GPA (≈ +0.18) highlight attendance as the single most powerful univariate GPA predictor, with study time also important but to a lesser degree. </w:t>
+      </w:r>
+      <w:proofErr w:type="spellStart"/>
+      <w:r>
+        <w:rPr>
+          <w:rFonts w:asciiTheme="majorHAnsi" w:hAnsiTheme="majorHAnsi"/>
+        </w:rPr>
+        <w:t>ParentalSupport</w:t>
+      </w:r>
+      <w:proofErr w:type="spellEnd"/>
+      <w:r>
+        <w:rPr>
+          <w:rFonts w:asciiTheme="majorHAnsi" w:hAnsiTheme="majorHAnsi"/>
+        </w:rPr>
+        <w:t xml:space="preserve"> shows a weaker yet meaningful positive correlation with GPA (≈ +0.19).</w:t>
+      </w:r>
+    </w:p>
+    <w:p>
+      <w:pPr>
+        <w:pStyle w:val="ListParagraph"/>
+        <w:numPr>
+          <w:ilvl w:val="0"/>
+          <w:numId w:val="8"/>
+        </w:numPr>
+        <w:rPr>
+          <w:rFonts w:asciiTheme="majorHAnsi" w:hAnsiTheme="majorHAnsi"/>
+        </w:rPr>
+      </w:pPr>
+      <w:r>
+        <w:rPr>
+          <w:rFonts w:asciiTheme="majorHAnsi" w:hAnsiTheme="majorHAnsi"/>
+        </w:rPr>
+        <w:t xml:space="preserve">Pairwise Scatter &amp; KDE by </w:t>
+      </w:r>
+      <w:proofErr w:type="spellStart"/>
+      <w:r>
+        <w:rPr>
+          <w:rFonts w:asciiTheme="majorHAnsi" w:hAnsiTheme="majorHAnsi"/>
+        </w:rPr>
+        <w:t>GradeClass</w:t>
+      </w:r>
+      <w:proofErr w:type="spellEnd"/>
+      <w:r>
+        <w:rPr>
+          <w:rFonts w:asciiTheme="majorHAnsi" w:hAnsiTheme="majorHAnsi"/>
+        </w:rPr>
+        <w:t xml:space="preserve">: </w:t>
+      </w:r>
+      <w:r>
+        <w:rPr>
+          <w:rFonts w:asciiTheme="majorHAnsi" w:hAnsiTheme="majorHAnsi"/>
+        </w:rPr>
+        <w:t>Lower</w:t>
+      </w:r>
+      <w:r>
+        <w:rPr>
+          <w:rFonts w:ascii="Cambria Math" w:hAnsi="Cambria Math" w:cs="Cambria Math"/>
+        </w:rPr>
+        <w:t>‑</w:t>
+      </w:r>
+      <w:r>
+        <w:rPr>
+          <w:rFonts w:asciiTheme="majorHAnsi" w:hAnsiTheme="majorHAnsi"/>
+        </w:rPr>
+        <w:t>class students cluster in the high</w:t>
+      </w:r>
+      <w:r>
+        <w:rPr>
+          <w:rFonts w:ascii="Cambria Math" w:hAnsi="Cambria Math" w:cs="Cambria Math"/>
+        </w:rPr>
+        <w:t>‐</w:t>
+      </w:r>
+      <w:r>
+        <w:rPr>
+          <w:rFonts w:asciiTheme="majorHAnsi" w:hAnsiTheme="majorHAnsi"/>
+        </w:rPr>
+        <w:t>absence, low</w:t>
+      </w:r>
+      <w:r>
+        <w:rPr>
+          <w:rFonts w:ascii="Cambria Math" w:hAnsi="Cambria Math" w:cs="Cambria Math"/>
+        </w:rPr>
+        <w:t>‑</w:t>
+      </w:r>
+      <w:r>
+        <w:rPr>
+          <w:rFonts w:asciiTheme="majorHAnsi" w:hAnsiTheme="majorHAnsi"/>
+        </w:rPr>
+        <w:t>GPA region, while upper</w:t>
+      </w:r>
+      <w:r>
+        <w:rPr>
+          <w:rFonts w:ascii="Cambria Math" w:hAnsi="Cambria Math" w:cs="Cambria Math"/>
+        </w:rPr>
+        <w:t>‑</w:t>
+      </w:r>
+      <w:r>
+        <w:rPr>
+          <w:rFonts w:asciiTheme="majorHAnsi" w:hAnsiTheme="majorHAnsi"/>
+        </w:rPr>
+        <w:t xml:space="preserve">class students concentrate at low absences and high GPA. Overlap in </w:t>
+      </w:r>
+      <w:proofErr w:type="spellStart"/>
+      <w:r>
+        <w:rPr>
+          <w:rFonts w:asciiTheme="majorHAnsi" w:hAnsiTheme="majorHAnsi"/>
+        </w:rPr>
+        <w:t>StudyTime</w:t>
+      </w:r>
+      <w:proofErr w:type="spellEnd"/>
+      <w:r>
+        <w:rPr>
+          <w:rFonts w:asciiTheme="majorHAnsi" w:hAnsiTheme="majorHAnsi"/>
+        </w:rPr>
+        <w:t xml:space="preserve"> vs. GPA suggests some high</w:t>
+      </w:r>
+      <w:r>
+        <w:rPr>
+          <w:rFonts w:ascii="Cambria Math" w:hAnsi="Cambria Math" w:cs="Cambria Math"/>
+        </w:rPr>
+        <w:t>‑</w:t>
+      </w:r>
+      <w:proofErr w:type="gramStart"/>
+      <w:r>
+        <w:rPr>
+          <w:rFonts w:asciiTheme="majorHAnsi" w:hAnsiTheme="majorHAnsi"/>
+        </w:rPr>
+        <w:t>achievers</w:t>
+      </w:r>
+      <w:proofErr w:type="gramEnd"/>
+      <w:r>
+        <w:rPr>
+          <w:rFonts w:asciiTheme="majorHAnsi" w:hAnsiTheme="majorHAnsi"/>
+        </w:rPr>
+        <w:t xml:space="preserve"> study less, warranting deeper segmentation.</w:t>
+      </w:r>
+    </w:p>
+    <w:p>
+      <w:pPr>
+        <w:pStyle w:val="ListParagraph"/>
+        <w:numPr>
+          <w:ilvl w:val="0"/>
+          <w:numId w:val="8"/>
+        </w:numPr>
+        <w:rPr>
+          <w:rFonts w:asciiTheme="majorHAnsi" w:hAnsiTheme="majorHAnsi"/>
+        </w:rPr>
+      </w:pPr>
+      <w:r>
+        <w:rPr>
+          <w:rFonts w:asciiTheme="majorHAnsi" w:hAnsiTheme="majorHAnsi"/>
+        </w:rPr>
+        <w:lastRenderedPageBreak/>
+        <w:t>Group-Level Summary</w:t>
+      </w:r>
+      <w:r>
+        <w:rPr>
+          <w:rFonts w:asciiTheme="majorHAnsi" w:hAnsiTheme="majorHAnsi"/>
+        </w:rPr>
+        <w:t xml:space="preserve">: </w:t>
+      </w:r>
+      <w:r>
+        <w:rPr>
+          <w:rFonts w:asciiTheme="majorHAnsi" w:hAnsiTheme="majorHAnsi"/>
+        </w:rPr>
+        <w:t xml:space="preserve">As </w:t>
+      </w:r>
+      <w:proofErr w:type="spellStart"/>
+      <w:r>
+        <w:rPr>
+          <w:rFonts w:asciiTheme="majorHAnsi" w:hAnsiTheme="majorHAnsi"/>
+        </w:rPr>
+        <w:t>GradeClass</w:t>
+      </w:r>
+      <w:proofErr w:type="spellEnd"/>
+      <w:r>
+        <w:rPr>
+          <w:rFonts w:asciiTheme="majorHAnsi" w:hAnsiTheme="majorHAnsi"/>
+        </w:rPr>
+        <w:t xml:space="preserve"> increases from 0 to 4, average study time and GPA both decline while absences climb </w:t>
+      </w:r>
+      <w:proofErr w:type="gramStart"/>
+      <w:r>
+        <w:rPr>
+          <w:rFonts w:asciiTheme="majorHAnsi" w:hAnsiTheme="majorHAnsi"/>
+        </w:rPr>
+        <w:t>dramatically—underscoring</w:t>
+      </w:r>
+      <w:proofErr w:type="gramEnd"/>
+      <w:r>
+        <w:rPr>
+          <w:rFonts w:asciiTheme="majorHAnsi" w:hAnsiTheme="majorHAnsi"/>
+        </w:rPr>
+        <w:t xml:space="preserve"> how worsening attendance and shrinking study habits drive lower performance.</w:t>
+      </w:r>
+    </w:p>
+    <w:p>
+      <w:pPr>
+        <w:ind w:left="360"/>
+        <w:jc w:val="center"/>
+        <w:rPr>
+          <w:rFonts w:asciiTheme="majorHAnsi" w:hAnsiTheme="majorHAnsi"/>
+        </w:rPr>
+      </w:pPr>
+      <w:r>
+        <w:rPr>
+          <w:rFonts w:asciiTheme="majorHAnsi" w:hAnsiTheme="majorHAnsi"/>
+        </w:rPr>
+        <w:drawing>
+          <wp:inline distT="0" distB="0" distL="0" distR="0" wp14:anchorId="38D8F79B" wp14:editId="769FC7A7">
+            <wp:extent cx="3210373" cy="1295581"/>
+            <wp:effectExtent l="0" t="0" r="0" b="0"/>
+            <wp:docPr id="738094830" name="Picture 1" descr="A screenshot of a computer screen&#10;&#10;AI-generated content may be incorrect."/>
+            <wp:cNvGraphicFramePr>
+              <a:graphicFrameLocks xmlns:a="http://schemas.openxmlformats.org/drawingml/2006/main" noChangeAspect="1"/>
+            </wp:cNvGraphicFramePr>
+            <a:graphic xmlns:a="http://schemas.openxmlformats.org/drawingml/2006/main">
+              <a:graphicData uri="http://schemas.openxmlformats.org/drawingml/2006/picture">
+                <pic:pic xmlns:pic="http://schemas.openxmlformats.org/drawingml/2006/picture">
+                  <pic:nvPicPr>
+                    <pic:cNvPr id="738094830" name="Picture 1" descr="A screenshot of a computer screen&#10;&#10;AI-generated content may be incorrect."/>
+                    <pic:cNvPicPr/>
+                  </pic:nvPicPr>
+                  <pic:blipFill>
+                    <a:blip r:embed="rId7"/>
+                    <a:stretch>
+                      <a:fillRect/>
+                    </a:stretch>
+                  </pic:blipFill>
+                  <pic:spPr>
+                    <a:xfrm>
+                      <a:off x="0" y="0"/>
+                      <a:ext cx="3210373" cy="1295581"/>
+                    </a:xfrm>
+                    <a:prstGeom prst="rect">
+                      <a:avLst/>
+                    </a:prstGeom>
+                  </pic:spPr>
+                </pic:pic>
+              </a:graphicData>
+            </a:graphic>
+          </wp:inline>
+        </w:drawing>
       </w:r>
     </w:p>
     <w:p>
@@ -1254,6 +1964,381 @@
     </w:lvl>
   </w:abstractNum>
   <w:abstractNum w:abstractNumId="1" w15:restartNumberingAfterBreak="0">
+    <w:nsid w:val="3B8812B9"/>
+    <w:multiLevelType w:val="hybridMultilevel"/>
+    <w:tmpl w:val="F65A8C10"/>
+    <w:lvl w:ilvl="0" w:tplc="1C090001">
+      <w:start w:val="1"/>
+      <w:numFmt w:val="bullet"/>
+      <w:lvlText w:val=""/>
+      <w:lvlJc w:val="left"/>
+      <w:pPr>
+        <w:ind w:left="720" w:hanging="360"/>
+      </w:pPr>
+      <w:rPr>
+        <w:rFonts w:ascii="Symbol" w:hAnsi="Symbol" w:hint="default"/>
+      </w:rPr>
+    </w:lvl>
+    <w:lvl w:ilvl="1" w:tplc="1C090003" w:tentative="1">
+      <w:start w:val="1"/>
+      <w:numFmt w:val="bullet"/>
+      <w:lvlText w:val="o"/>
+      <w:lvlJc w:val="left"/>
+      <w:pPr>
+        <w:ind w:left="1440" w:hanging="360"/>
+      </w:pPr>
+      <w:rPr>
+        <w:rFonts w:ascii="Courier New" w:hAnsi="Courier New" w:cs="Courier New" w:hint="default"/>
+      </w:rPr>
+    </w:lvl>
+    <w:lvl w:ilvl="2" w:tplc="1C090005" w:tentative="1">
+      <w:start w:val="1"/>
+      <w:numFmt w:val="bullet"/>
+      <w:lvlText w:val=""/>
+      <w:lvlJc w:val="left"/>
+      <w:pPr>
+        <w:ind w:left="2160" w:hanging="360"/>
+      </w:pPr>
+      <w:rPr>
+        <w:rFonts w:ascii="Wingdings" w:hAnsi="Wingdings" w:hint="default"/>
+      </w:rPr>
+    </w:lvl>
+    <w:lvl w:ilvl="3" w:tplc="1C090001" w:tentative="1">
+      <w:start w:val="1"/>
+      <w:numFmt w:val="bullet"/>
+      <w:lvlText w:val=""/>
+      <w:lvlJc w:val="left"/>
+      <w:pPr>
+        <w:ind w:left="2880" w:hanging="360"/>
+      </w:pPr>
+      <w:rPr>
+        <w:rFonts w:ascii="Symbol" w:hAnsi="Symbol" w:hint="default"/>
+      </w:rPr>
+    </w:lvl>
+    <w:lvl w:ilvl="4" w:tplc="1C090003" w:tentative="1">
+      <w:start w:val="1"/>
+      <w:numFmt w:val="bullet"/>
+      <w:lvlText w:val="o"/>
+      <w:lvlJc w:val="left"/>
+      <w:pPr>
+        <w:ind w:left="3600" w:hanging="360"/>
+      </w:pPr>
+      <w:rPr>
+        <w:rFonts w:ascii="Courier New" w:hAnsi="Courier New" w:cs="Courier New" w:hint="default"/>
+      </w:rPr>
+    </w:lvl>
+    <w:lvl w:ilvl="5" w:tplc="1C090005" w:tentative="1">
+      <w:start w:val="1"/>
+      <w:numFmt w:val="bullet"/>
+      <w:lvlText w:val=""/>
+      <w:lvlJc w:val="left"/>
+      <w:pPr>
+        <w:ind w:left="4320" w:hanging="360"/>
+      </w:pPr>
+      <w:rPr>
+        <w:rFonts w:ascii="Wingdings" w:hAnsi="Wingdings" w:hint="default"/>
+      </w:rPr>
+    </w:lvl>
+    <w:lvl w:ilvl="6" w:tplc="1C090001" w:tentative="1">
+      <w:start w:val="1"/>
+      <w:numFmt w:val="bullet"/>
+      <w:lvlText w:val=""/>
+      <w:lvlJc w:val="left"/>
+      <w:pPr>
+        <w:ind w:left="5040" w:hanging="360"/>
+      </w:pPr>
+      <w:rPr>
+        <w:rFonts w:ascii="Symbol" w:hAnsi="Symbol" w:hint="default"/>
+      </w:rPr>
+    </w:lvl>
+    <w:lvl w:ilvl="7" w:tplc="1C090003" w:tentative="1">
+      <w:start w:val="1"/>
+      <w:numFmt w:val="bullet"/>
+      <w:lvlText w:val="o"/>
+      <w:lvlJc w:val="left"/>
+      <w:pPr>
+        <w:ind w:left="5760" w:hanging="360"/>
+      </w:pPr>
+      <w:rPr>
+        <w:rFonts w:ascii="Courier New" w:hAnsi="Courier New" w:cs="Courier New" w:hint="default"/>
+      </w:rPr>
+    </w:lvl>
+    <w:lvl w:ilvl="8" w:tplc="1C090005" w:tentative="1">
+      <w:start w:val="1"/>
+      <w:numFmt w:val="bullet"/>
+      <w:lvlText w:val=""/>
+      <w:lvlJc w:val="left"/>
+      <w:pPr>
+        <w:ind w:left="6480" w:hanging="360"/>
+      </w:pPr>
+      <w:rPr>
+        <w:rFonts w:ascii="Wingdings" w:hAnsi="Wingdings" w:hint="default"/>
+      </w:rPr>
+    </w:lvl>
+  </w:abstractNum>
+  <w:abstractNum w:abstractNumId="2" w15:restartNumberingAfterBreak="0">
+    <w:nsid w:val="47280CEB"/>
+    <w:multiLevelType w:val="hybridMultilevel"/>
+    <w:tmpl w:val="CF36BEE2"/>
+    <w:lvl w:ilvl="0" w:tplc="1C090001">
+      <w:start w:val="1"/>
+      <w:numFmt w:val="bullet"/>
+      <w:lvlText w:val=""/>
+      <w:lvlJc w:val="left"/>
+      <w:pPr>
+        <w:ind w:left="720" w:hanging="360"/>
+      </w:pPr>
+      <w:rPr>
+        <w:rFonts w:ascii="Symbol" w:hAnsi="Symbol" w:hint="default"/>
+      </w:rPr>
+    </w:lvl>
+    <w:lvl w:ilvl="1" w:tplc="1C090003" w:tentative="1">
+      <w:start w:val="1"/>
+      <w:numFmt w:val="bullet"/>
+      <w:lvlText w:val="o"/>
+      <w:lvlJc w:val="left"/>
+      <w:pPr>
+        <w:ind w:left="1440" w:hanging="360"/>
+      </w:pPr>
+      <w:rPr>
+        <w:rFonts w:ascii="Courier New" w:hAnsi="Courier New" w:cs="Courier New" w:hint="default"/>
+      </w:rPr>
+    </w:lvl>
+    <w:lvl w:ilvl="2" w:tplc="1C090005" w:tentative="1">
+      <w:start w:val="1"/>
+      <w:numFmt w:val="bullet"/>
+      <w:lvlText w:val=""/>
+      <w:lvlJc w:val="left"/>
+      <w:pPr>
+        <w:ind w:left="2160" w:hanging="360"/>
+      </w:pPr>
+      <w:rPr>
+        <w:rFonts w:ascii="Wingdings" w:hAnsi="Wingdings" w:hint="default"/>
+      </w:rPr>
+    </w:lvl>
+    <w:lvl w:ilvl="3" w:tplc="1C090001" w:tentative="1">
+      <w:start w:val="1"/>
+      <w:numFmt w:val="bullet"/>
+      <w:lvlText w:val=""/>
+      <w:lvlJc w:val="left"/>
+      <w:pPr>
+        <w:ind w:left="2880" w:hanging="360"/>
+      </w:pPr>
+      <w:rPr>
+        <w:rFonts w:ascii="Symbol" w:hAnsi="Symbol" w:hint="default"/>
+      </w:rPr>
+    </w:lvl>
+    <w:lvl w:ilvl="4" w:tplc="1C090003" w:tentative="1">
+      <w:start w:val="1"/>
+      <w:numFmt w:val="bullet"/>
+      <w:lvlText w:val="o"/>
+      <w:lvlJc w:val="left"/>
+      <w:pPr>
+        <w:ind w:left="3600" w:hanging="360"/>
+      </w:pPr>
+      <w:rPr>
+        <w:rFonts w:ascii="Courier New" w:hAnsi="Courier New" w:cs="Courier New" w:hint="default"/>
+      </w:rPr>
+    </w:lvl>
+    <w:lvl w:ilvl="5" w:tplc="1C090005" w:tentative="1">
+      <w:start w:val="1"/>
+      <w:numFmt w:val="bullet"/>
+      <w:lvlText w:val=""/>
+      <w:lvlJc w:val="left"/>
+      <w:pPr>
+        <w:ind w:left="4320" w:hanging="360"/>
+      </w:pPr>
+      <w:rPr>
+        <w:rFonts w:ascii="Wingdings" w:hAnsi="Wingdings" w:hint="default"/>
+      </w:rPr>
+    </w:lvl>
+    <w:lvl w:ilvl="6" w:tplc="1C090001" w:tentative="1">
+      <w:start w:val="1"/>
+      <w:numFmt w:val="bullet"/>
+      <w:lvlText w:val=""/>
+      <w:lvlJc w:val="left"/>
+      <w:pPr>
+        <w:ind w:left="5040" w:hanging="360"/>
+      </w:pPr>
+      <w:rPr>
+        <w:rFonts w:ascii="Symbol" w:hAnsi="Symbol" w:hint="default"/>
+      </w:rPr>
+    </w:lvl>
+    <w:lvl w:ilvl="7" w:tplc="1C090003" w:tentative="1">
+      <w:start w:val="1"/>
+      <w:numFmt w:val="bullet"/>
+      <w:lvlText w:val="o"/>
+      <w:lvlJc w:val="left"/>
+      <w:pPr>
+        <w:ind w:left="5760" w:hanging="360"/>
+      </w:pPr>
+      <w:rPr>
+        <w:rFonts w:ascii="Courier New" w:hAnsi="Courier New" w:cs="Courier New" w:hint="default"/>
+      </w:rPr>
+    </w:lvl>
+    <w:lvl w:ilvl="8" w:tplc="1C090005" w:tentative="1">
+      <w:start w:val="1"/>
+      <w:numFmt w:val="bullet"/>
+      <w:lvlText w:val=""/>
+      <w:lvlJc w:val="left"/>
+      <w:pPr>
+        <w:ind w:left="6480" w:hanging="360"/>
+      </w:pPr>
+      <w:rPr>
+        <w:rFonts w:ascii="Wingdings" w:hAnsi="Wingdings" w:hint="default"/>
+      </w:rPr>
+    </w:lvl>
+  </w:abstractNum>
+  <w:abstractNum w:abstractNumId="3" w15:restartNumberingAfterBreak="0">
+    <w:nsid w:val="4A6D6FBD"/>
+    <w:multiLevelType w:val="multilevel"/>
+    <w:tmpl w:val="E5CA289A"/>
+    <w:lvl w:ilvl="0">
+      <w:start w:val="1"/>
+      <w:numFmt w:val="bullet"/>
+      <w:lvlText w:val=""/>
+      <w:lvlJc w:val="left"/>
+      <w:pPr>
+        <w:tabs>
+          <w:tab w:val="num" w:pos="720"/>
+        </w:tabs>
+        <w:ind w:left="720" w:hanging="360"/>
+      </w:pPr>
+      <w:rPr>
+        <w:rFonts w:ascii="Symbol" w:hAnsi="Symbol" w:hint="default"/>
+        <w:sz w:val="20"/>
+      </w:rPr>
+    </w:lvl>
+    <w:lvl w:ilvl="1">
+      <w:start w:val="1"/>
+      <w:numFmt w:val="bullet"/>
+      <w:lvlText w:val="o"/>
+      <w:lvlJc w:val="left"/>
+      <w:pPr>
+        <w:tabs>
+          <w:tab w:val="num" w:pos="1440"/>
+        </w:tabs>
+        <w:ind w:left="1440" w:hanging="360"/>
+      </w:pPr>
+      <w:rPr>
+        <w:rFonts w:ascii="Courier New" w:hAnsi="Courier New" w:hint="default"/>
+        <w:sz w:val="20"/>
+      </w:rPr>
+    </w:lvl>
+    <w:lvl w:ilvl="2" w:tentative="1">
+      <w:start w:val="1"/>
+      <w:numFmt w:val="bullet"/>
+      <w:lvlText w:val=""/>
+      <w:lvlJc w:val="left"/>
+      <w:pPr>
+        <w:tabs>
+          <w:tab w:val="num" w:pos="2160"/>
+        </w:tabs>
+        <w:ind w:left="2160" w:hanging="360"/>
+      </w:pPr>
+      <w:rPr>
+        <w:rFonts w:ascii="Wingdings" w:hAnsi="Wingdings" w:hint="default"/>
+        <w:sz w:val="20"/>
+      </w:rPr>
+    </w:lvl>
+    <w:lvl w:ilvl="3" w:tentative="1">
+      <w:start w:val="1"/>
+      <w:numFmt w:val="bullet"/>
+      <w:lvlText w:val=""/>
+      <w:lvlJc w:val="left"/>
+      <w:pPr>
+        <w:tabs>
+          <w:tab w:val="num" w:pos="2880"/>
+        </w:tabs>
+        <w:ind w:left="2880" w:hanging="360"/>
+      </w:pPr>
+      <w:rPr>
+        <w:rFonts w:ascii="Wingdings" w:hAnsi="Wingdings" w:hint="default"/>
+        <w:sz w:val="20"/>
+      </w:rPr>
+    </w:lvl>
+    <w:lvl w:ilvl="4" w:tentative="1">
+      <w:start w:val="1"/>
+      <w:numFmt w:val="bullet"/>
+      <w:lvlText w:val=""/>
+      <w:lvlJc w:val="left"/>
+      <w:pPr>
+        <w:tabs>
+          <w:tab w:val="num" w:pos="3600"/>
+        </w:tabs>
+        <w:ind w:left="3600" w:hanging="360"/>
+      </w:pPr>
+      <w:rPr>
+        <w:rFonts w:ascii="Wingdings" w:hAnsi="Wingdings" w:hint="default"/>
+        <w:sz w:val="20"/>
+      </w:rPr>
+    </w:lvl>
+    <w:lvl w:ilvl="5" w:tentative="1">
+      <w:start w:val="1"/>
+      <w:numFmt w:val="bullet"/>
+      <w:lvlText w:val=""/>
+      <w:lvlJc w:val="left"/>
+      <w:pPr>
+        <w:tabs>
+          <w:tab w:val="num" w:pos="4320"/>
+        </w:tabs>
+        <w:ind w:left="4320" w:hanging="360"/>
+      </w:pPr>
+      <w:rPr>
+        <w:rFonts w:ascii="Wingdings" w:hAnsi="Wingdings" w:hint="default"/>
+        <w:sz w:val="20"/>
+      </w:rPr>
+    </w:lvl>
+    <w:lvl w:ilvl="6" w:tentative="1">
+      <w:start w:val="1"/>
+      <w:numFmt w:val="bullet"/>
+      <w:lvlText w:val=""/>
+      <w:lvlJc w:val="left"/>
+      <w:pPr>
+        <w:tabs>
+          <w:tab w:val="num" w:pos="5040"/>
+        </w:tabs>
+        <w:ind w:left="5040" w:hanging="360"/>
+      </w:pPr>
+      <w:rPr>
+        <w:rFonts w:ascii="Wingdings" w:hAnsi="Wingdings" w:hint="default"/>
+        <w:sz w:val="20"/>
+      </w:rPr>
+    </w:lvl>
+    <w:lvl w:ilvl="7" w:tentative="1">
+      <w:start w:val="1"/>
+      <w:numFmt w:val="bullet"/>
+      <w:lvlText w:val=""/>
+      <w:lvlJc w:val="left"/>
+      <w:pPr>
+        <w:tabs>
+          <w:tab w:val="num" w:pos="5760"/>
+        </w:tabs>
+        <w:ind w:left="5760" w:hanging="360"/>
+      </w:pPr>
+      <w:rPr>
+        <w:rFonts w:ascii="Wingdings" w:hAnsi="Wingdings" w:hint="default"/>
+        <w:sz w:val="20"/>
+      </w:rPr>
+    </w:lvl>
+    <w:lvl w:ilvl="8" w:tentative="1">
+      <w:start w:val="1"/>
+      <w:numFmt w:val="bullet"/>
+      <w:lvlText w:val=""/>
+      <w:lvlJc w:val="left"/>
+      <w:pPr>
+        <w:tabs>
+          <w:tab w:val="num" w:pos="6480"/>
+        </w:tabs>
+        <w:ind w:left="6480" w:hanging="360"/>
+      </w:pPr>
+      <w:rPr>
+        <w:rFonts w:ascii="Wingdings" w:hAnsi="Wingdings" w:hint="default"/>
+        <w:sz w:val="20"/>
+      </w:rPr>
+    </w:lvl>
+  </w:abstractNum>
+  <w:abstractNum w:abstractNumId="4" w15:restartNumberingAfterBreak="0">
     <w:nsid w:val="6B294557"/>
     <w:multiLevelType w:val="hybridMultilevel"/>
     <w:tmpl w:val="AC96632C"/>
@@ -1366,7 +2451,156 @@
       </w:rPr>
     </w:lvl>
   </w:abstractNum>
-  <w:abstractNum w:abstractNumId="2" w15:restartNumberingAfterBreak="0">
+  <w:abstractNum w:abstractNumId="5" w15:restartNumberingAfterBreak="0">
+    <w:nsid w:val="6CE72F45"/>
+    <w:multiLevelType w:val="multilevel"/>
+    <w:tmpl w:val="57E66642"/>
+    <w:lvl w:ilvl="0">
+      <w:start w:val="1"/>
+      <w:numFmt w:val="bullet"/>
+      <w:lvlText w:val=""/>
+      <w:lvlJc w:val="left"/>
+      <w:pPr>
+        <w:tabs>
+          <w:tab w:val="num" w:pos="720"/>
+        </w:tabs>
+        <w:ind w:left="720" w:hanging="360"/>
+      </w:pPr>
+      <w:rPr>
+        <w:rFonts w:ascii="Symbol" w:hAnsi="Symbol" w:hint="default"/>
+        <w:sz w:val="20"/>
+      </w:rPr>
+    </w:lvl>
+    <w:lvl w:ilvl="1">
+      <w:start w:val="1"/>
+      <w:numFmt w:val="bullet"/>
+      <w:lvlText w:val="o"/>
+      <w:lvlJc w:val="left"/>
+      <w:pPr>
+        <w:tabs>
+          <w:tab w:val="num" w:pos="1440"/>
+        </w:tabs>
+        <w:ind w:left="1440" w:hanging="360"/>
+      </w:pPr>
+      <w:rPr>
+        <w:rFonts w:ascii="Courier New" w:hAnsi="Courier New" w:hint="default"/>
+        <w:sz w:val="20"/>
+      </w:rPr>
+    </w:lvl>
+    <w:lvl w:ilvl="2" w:tentative="1">
+      <w:start w:val="1"/>
+      <w:numFmt w:val="bullet"/>
+      <w:lvlText w:val=""/>
+      <w:lvlJc w:val="left"/>
+      <w:pPr>
+        <w:tabs>
+          <w:tab w:val="num" w:pos="2160"/>
+        </w:tabs>
+        <w:ind w:left="2160" w:hanging="360"/>
+      </w:pPr>
+      <w:rPr>
+        <w:rFonts w:ascii="Wingdings" w:hAnsi="Wingdings" w:hint="default"/>
+        <w:sz w:val="20"/>
+      </w:rPr>
+    </w:lvl>
+    <w:lvl w:ilvl="3" w:tentative="1">
+      <w:start w:val="1"/>
+      <w:numFmt w:val="bullet"/>
+      <w:lvlText w:val=""/>
+      <w:lvlJc w:val="left"/>
+      <w:pPr>
+        <w:tabs>
+          <w:tab w:val="num" w:pos="2880"/>
+        </w:tabs>
+        <w:ind w:left="2880" w:hanging="360"/>
+      </w:pPr>
+      <w:rPr>
+        <w:rFonts w:ascii="Wingdings" w:hAnsi="Wingdings" w:hint="default"/>
+        <w:sz w:val="20"/>
+      </w:rPr>
+    </w:lvl>
+    <w:lvl w:ilvl="4" w:tentative="1">
+      <w:start w:val="1"/>
+      <w:numFmt w:val="bullet"/>
+      <w:lvlText w:val=""/>
+      <w:lvlJc w:val="left"/>
+      <w:pPr>
+        <w:tabs>
+          <w:tab w:val="num" w:pos="3600"/>
+        </w:tabs>
+        <w:ind w:left="3600" w:hanging="360"/>
+      </w:pPr>
+      <w:rPr>
+        <w:rFonts w:ascii="Wingdings" w:hAnsi="Wingdings" w:hint="default"/>
+        <w:sz w:val="20"/>
+      </w:rPr>
+    </w:lvl>
+    <w:lvl w:ilvl="5" w:tentative="1">
+      <w:start w:val="1"/>
+      <w:numFmt w:val="bullet"/>
+      <w:lvlText w:val=""/>
+      <w:lvlJc w:val="left"/>
+      <w:pPr>
+        <w:tabs>
+          <w:tab w:val="num" w:pos="4320"/>
+        </w:tabs>
+        <w:ind w:left="4320" w:hanging="360"/>
+      </w:pPr>
+      <w:rPr>
+        <w:rFonts w:ascii="Wingdings" w:hAnsi="Wingdings" w:hint="default"/>
+        <w:sz w:val="20"/>
+      </w:rPr>
+    </w:lvl>
+    <w:lvl w:ilvl="6" w:tentative="1">
+      <w:start w:val="1"/>
+      <w:numFmt w:val="bullet"/>
+      <w:lvlText w:val=""/>
+      <w:lvlJc w:val="left"/>
+      <w:pPr>
+        <w:tabs>
+          <w:tab w:val="num" w:pos="5040"/>
+        </w:tabs>
+        <w:ind w:left="5040" w:hanging="360"/>
+      </w:pPr>
+      <w:rPr>
+        <w:rFonts w:ascii="Wingdings" w:hAnsi="Wingdings" w:hint="default"/>
+        <w:sz w:val="20"/>
+      </w:rPr>
+    </w:lvl>
+    <w:lvl w:ilvl="7" w:tentative="1">
+      <w:start w:val="1"/>
+      <w:numFmt w:val="bullet"/>
+      <w:lvlText w:val=""/>
+      <w:lvlJc w:val="left"/>
+      <w:pPr>
+        <w:tabs>
+          <w:tab w:val="num" w:pos="5760"/>
+        </w:tabs>
+        <w:ind w:left="5760" w:hanging="360"/>
+      </w:pPr>
+      <w:rPr>
+        <w:rFonts w:ascii="Wingdings" w:hAnsi="Wingdings" w:hint="default"/>
+        <w:sz w:val="20"/>
+      </w:rPr>
+    </w:lvl>
+    <w:lvl w:ilvl="8" w:tentative="1">
+      <w:start w:val="1"/>
+      <w:numFmt w:val="bullet"/>
+      <w:lvlText w:val=""/>
+      <w:lvlJc w:val="left"/>
+      <w:pPr>
+        <w:tabs>
+          <w:tab w:val="num" w:pos="6480"/>
+        </w:tabs>
+        <w:ind w:left="6480" w:hanging="360"/>
+      </w:pPr>
+      <w:rPr>
+        <w:rFonts w:ascii="Wingdings" w:hAnsi="Wingdings" w:hint="default"/>
+        <w:sz w:val="20"/>
+      </w:rPr>
+    </w:lvl>
+  </w:abstractNum>
+  <w:abstractNum w:abstractNumId="6" w15:restartNumberingAfterBreak="0">
     <w:nsid w:val="6D5178C7"/>
     <w:multiLevelType w:val="multilevel"/>
     <w:tmpl w:val="85AC8614"/>
@@ -1515,7 +2749,7 @@
       </w:rPr>
     </w:lvl>
   </w:abstractNum>
-  <w:abstractNum w:abstractNumId="3" w15:restartNumberingAfterBreak="0">
+  <w:abstractNum w:abstractNumId="7" w15:restartNumberingAfterBreak="0">
     <w:nsid w:val="77B53AB9"/>
     <w:multiLevelType w:val="hybridMultilevel"/>
     <w:tmpl w:val="062868DA"/>
@@ -1629,16 +2863,28 @@
     </w:lvl>
   </w:abstractNum>
   <w:num w:numId="1" w16cid:durableId="2071414891">
-    <w:abstractNumId w:val="1"/>
+    <w:abstractNumId w:val="4"/>
   </w:num>
   <w:num w:numId="2" w16cid:durableId="24793383">
     <w:abstractNumId w:val="0"/>
   </w:num>
   <w:num w:numId="3" w16cid:durableId="547496365">
-    <w:abstractNumId w:val="2"/>
+    <w:abstractNumId w:val="6"/>
   </w:num>
   <w:num w:numId="4" w16cid:durableId="469859923">
+    <w:abstractNumId w:val="7"/>
+  </w:num>
+  <w:num w:numId="5" w16cid:durableId="1190484227">
+    <w:abstractNumId w:val="5"/>
+  </w:num>
+  <w:num w:numId="6" w16cid:durableId="1976836181">
     <w:abstractNumId w:val="3"/>
+  </w:num>
+  <w:num w:numId="7" w16cid:durableId="1020165716">
+    <w:abstractNumId w:val="1"/>
+  </w:num>
+  <w:num w:numId="8" w16cid:durableId="1161506393">
+    <w:abstractNumId w:val="2"/>
   </w:num>
 </w:numbering>
 </file>
@@ -2043,6 +3289,7 @@
   <w:style w:type="paragraph" w:default="1" w:styleId="Normal">
     <w:name w:val="Normal"/>
     <w:qFormat/>
+    <w:rsid w:val="00222B8F"/>
   </w:style>
   <w:style w:type="paragraph" w:styleId="Heading1">
     <w:name w:val="heading 1"/>
@@ -2737,9 +3984,12 @@
   </w:compat>
   <w:rsids>
     <w:rsidRoot w:val="00904B03"/>
+    <w:rsid w:val="00001CAF"/>
+    <w:rsid w:val="00457DFD"/>
     <w:rsid w:val="006F5F74"/>
     <w:rsid w:val="00904B03"/>
-    <w:rsid w:val="009C5E3A"/>
+    <w:rsid w:val="00AC6B8C"/>
+    <w:rsid w:val="00F1134A"/>
   </w:rsids>
   <m:mathPr>
     <m:mathFont m:val="Cambria Math"/>

</xml_diff>

<commit_message>
added table of contents and references to report
</commit_message>
<xml_diff>
--- a/docs/brightpath_final_report.docx
+++ b/docs/brightpath_final_report.docx
@@ -55,7 +55,7 @@
                         <pic:cNvPicPr/>
                       </pic:nvPicPr>
                       <pic:blipFill>
-                        <a:blip r:embed="rId5" cstate="print">
+                        <a:blip r:embed="rId6" cstate="print">
                           <a:duotone>
                             <a:schemeClr val="accent1">
                               <a:shade val="45000"/>
@@ -181,7 +181,7 @@
                   <w:sz w:val="28"/>
                   <w:szCs w:val="28"/>
                 </w:rPr>
-                <w:t>Predictive Maintenance</w:t>
+                <w:t>Guided Project</w:t>
               </w:r>
             </w:p>
           </w:sdtContent>
@@ -216,7 +216,7 @@
                         <pic:cNvPicPr/>
                       </pic:nvPicPr>
                       <pic:blipFill>
-                        <a:blip r:embed="rId6" cstate="print">
+                        <a:blip r:embed="rId7" cstate="print">
                           <a:duotone>
                             <a:schemeClr val="accent1">
                               <a:shade val="45000"/>
@@ -389,6 +389,16 @@
                                   </w:rPr>
                                   <w:t>Jeremia Fourie</w:t>
                                 </w:r>
+                                <w:r>
+                                  <w:rPr>
+                                    <w:rFonts w:ascii="Segoe UI" w:eastAsia="Times New Roman" w:hAnsi="Segoe UI" w:cs="Segoe UI"/>
+                                    <w:color w:val="1F2328"/>
+                                    <w:kern w:val="0"/>
+                                    <w:lang w:eastAsia="en-ZA"/>
+                                    <w14:ligatures w14:val="none"/>
+                                  </w:rPr>
+                                  <w:t xml:space="preserve"> (577881)</w:t>
+                                </w:r>
                               </w:p>
                               <w:p>
                                 <w:pPr>
@@ -495,8 +505,32 @@
                                     <w:lang w:eastAsia="en-ZA"/>
                                     <w14:ligatures w14:val="none"/>
                                   </w:rPr>
-                                  <w:t>Submission Date: 22 April 2025, 12:00 AM</w:t>
+                                  <w:t xml:space="preserve">Submission Date: 22 April 2025, </w:t>
                                 </w:r>
+                                <w:r>
+                                  <w:rPr>
+                                    <w:rFonts w:ascii="Segoe UI" w:eastAsia="Times New Roman" w:hAnsi="Segoe UI" w:cs="Segoe UI"/>
+                                    <w:color w:val="1F2328"/>
+                                    <w:kern w:val="0"/>
+                                    <w:lang w:eastAsia="en-ZA"/>
+                                    <w14:ligatures w14:val="none"/>
+                                  </w:rPr>
+                                  <w:t>23:59 PM</w:t>
+                                </w:r>
+                              </w:p>
+                              <w:p>
+                                <w:pPr>
+                                  <w:shd w:val="clear" w:color="auto" w:fill="FFFFFF"/>
+                                  <w:spacing w:before="60" w:after="100" w:afterAutospacing="1" w:line="240" w:lineRule="auto"/>
+                                  <w:ind w:left="360"/>
+                                  <w:rPr>
+                                    <w:rFonts w:ascii="Segoe UI" w:eastAsia="Times New Roman" w:hAnsi="Segoe UI" w:cs="Segoe UI"/>
+                                    <w:color w:val="1F2328"/>
+                                    <w:kern w:val="0"/>
+                                    <w:lang w:eastAsia="en-ZA"/>
+                                    <w14:ligatures w14:val="none"/>
+                                  </w:rPr>
+                                </w:pPr>
                               </w:p>
                             </w:txbxContent>
                           </wps:txbx>
@@ -623,6 +657,16 @@
                             </w:rPr>
                             <w:t>Jeremia Fourie</w:t>
                           </w:r>
+                          <w:r>
+                            <w:rPr>
+                              <w:rFonts w:ascii="Segoe UI" w:eastAsia="Times New Roman" w:hAnsi="Segoe UI" w:cs="Segoe UI"/>
+                              <w:color w:val="1F2328"/>
+                              <w:kern w:val="0"/>
+                              <w:lang w:eastAsia="en-ZA"/>
+                              <w14:ligatures w14:val="none"/>
+                            </w:rPr>
+                            <w:t xml:space="preserve"> (577881)</w:t>
+                          </w:r>
                         </w:p>
                         <w:p>
                           <w:pPr>
@@ -729,8 +773,32 @@
                               <w:lang w:eastAsia="en-ZA"/>
                               <w14:ligatures w14:val="none"/>
                             </w:rPr>
-                            <w:t>Submission Date: 22 April 2025, 12:00 AM</w:t>
+                            <w:t xml:space="preserve">Submission Date: 22 April 2025, </w:t>
                           </w:r>
+                          <w:r>
+                            <w:rPr>
+                              <w:rFonts w:ascii="Segoe UI" w:eastAsia="Times New Roman" w:hAnsi="Segoe UI" w:cs="Segoe UI"/>
+                              <w:color w:val="1F2328"/>
+                              <w:kern w:val="0"/>
+                              <w:lang w:eastAsia="en-ZA"/>
+                              <w14:ligatures w14:val="none"/>
+                            </w:rPr>
+                            <w:t>23:59 PM</w:t>
+                          </w:r>
+                        </w:p>
+                        <w:p>
+                          <w:pPr>
+                            <w:shd w:val="clear" w:color="auto" w:fill="FFFFFF"/>
+                            <w:spacing w:before="60" w:after="100" w:afterAutospacing="1" w:line="240" w:lineRule="auto"/>
+                            <w:ind w:left="360"/>
+                            <w:rPr>
+                              <w:rFonts w:ascii="Segoe UI" w:eastAsia="Times New Roman" w:hAnsi="Segoe UI" w:cs="Segoe UI"/>
+                              <w:color w:val="1F2328"/>
+                              <w:kern w:val="0"/>
+                              <w:lang w:eastAsia="en-ZA"/>
+                              <w14:ligatures w14:val="none"/>
+                            </w:rPr>
+                          </w:pPr>
                         </w:p>
                       </w:txbxContent>
                     </v:textbox>
@@ -745,14 +813,928 @@
         </w:p>
       </w:sdtContent>
     </w:sdt>
+    <w:sdt>
+      <w:sdtPr>
+        <w:id w:val="-1307008835"/>
+        <w:docPartObj>
+          <w:docPartGallery w:val="Table of Contents"/>
+          <w:docPartUnique/>
+        </w:docPartObj>
+      </w:sdtPr>
+      <w:sdtEndPr>
+        <w:rPr>
+          <w:rFonts w:asciiTheme="minorHAnsi" w:eastAsiaTheme="minorHAnsi" w:hAnsiTheme="minorHAnsi" w:cstheme="minorBidi"/>
+          <w:b/>
+          <w:bCs/>
+          <w:noProof/>
+          <w:color w:val="auto"/>
+          <w:kern w:val="2"/>
+          <w:sz w:val="24"/>
+          <w:szCs w:val="24"/>
+          <w:lang w:val="en-ZA"/>
+          <w14:ligatures w14:val="standardContextual"/>
+        </w:rPr>
+      </w:sdtEndPr>
+      <w:sdtContent>
+        <w:p>
+          <w:pPr>
+            <w:pStyle w:val="TOCHeading"/>
+          </w:pPr>
+          <w:r>
+            <w:t>Table of Contents</w:t>
+          </w:r>
+        </w:p>
+        <w:p>
+          <w:pPr>
+            <w:pStyle w:val="TOC1"/>
+            <w:tabs>
+              <w:tab w:val="right" w:leader="dot" w:pos="9016"/>
+            </w:tabs>
+            <w:rPr>
+              <w:noProof/>
+            </w:rPr>
+          </w:pPr>
+          <w:r>
+            <w:fldChar w:fldCharType="begin"/>
+          </w:r>
+          <w:r>
+            <w:instrText xml:space="preserve"> TOC \o "1-3" \h \z \u </w:instrText>
+          </w:r>
+          <w:r>
+            <w:fldChar w:fldCharType="separate"/>
+          </w:r>
+          <w:hyperlink w:anchor="_Toc196251809" w:history="1">
+            <w:r>
+              <w:rPr>
+                <w:rStyle w:val="Hyperlink"/>
+                <w:noProof/>
+              </w:rPr>
+              <w:t>Problem Statement</w:t>
+            </w:r>
+            <w:r>
+              <w:rPr>
+                <w:noProof/>
+                <w:webHidden/>
+              </w:rPr>
+              <w:tab/>
+            </w:r>
+            <w:r>
+              <w:rPr>
+                <w:noProof/>
+                <w:webHidden/>
+              </w:rPr>
+              <w:fldChar w:fldCharType="begin"/>
+            </w:r>
+            <w:r>
+              <w:rPr>
+                <w:noProof/>
+                <w:webHidden/>
+              </w:rPr>
+              <w:instrText xml:space="preserve"> PAGEREF _Toc196251809 \h </w:instrText>
+            </w:r>
+            <w:r>
+              <w:rPr>
+                <w:noProof/>
+                <w:webHidden/>
+              </w:rPr>
+            </w:r>
+            <w:r>
+              <w:rPr>
+                <w:noProof/>
+                <w:webHidden/>
+              </w:rPr>
+              <w:fldChar w:fldCharType="separate"/>
+            </w:r>
+            <w:r>
+              <w:rPr>
+                <w:noProof/>
+                <w:webHidden/>
+              </w:rPr>
+              <w:t>2</w:t>
+            </w:r>
+            <w:r>
+              <w:rPr>
+                <w:noProof/>
+                <w:webHidden/>
+              </w:rPr>
+              <w:fldChar w:fldCharType="end"/>
+            </w:r>
+          </w:hyperlink>
+        </w:p>
+        <w:p>
+          <w:pPr>
+            <w:pStyle w:val="TOC1"/>
+            <w:tabs>
+              <w:tab w:val="right" w:leader="dot" w:pos="9016"/>
+            </w:tabs>
+            <w:rPr>
+              <w:noProof/>
+            </w:rPr>
+          </w:pPr>
+          <w:hyperlink w:anchor="_Toc196251810" w:history="1">
+            <w:r>
+              <w:rPr>
+                <w:rStyle w:val="Hyperlink"/>
+                <w:noProof/>
+              </w:rPr>
+              <w:t>Hypotheses</w:t>
+            </w:r>
+            <w:r>
+              <w:rPr>
+                <w:noProof/>
+                <w:webHidden/>
+              </w:rPr>
+              <w:tab/>
+            </w:r>
+            <w:r>
+              <w:rPr>
+                <w:noProof/>
+                <w:webHidden/>
+              </w:rPr>
+              <w:fldChar w:fldCharType="begin"/>
+            </w:r>
+            <w:r>
+              <w:rPr>
+                <w:noProof/>
+                <w:webHidden/>
+              </w:rPr>
+              <w:instrText xml:space="preserve"> PAGEREF _Toc196251810 \h </w:instrText>
+            </w:r>
+            <w:r>
+              <w:rPr>
+                <w:noProof/>
+                <w:webHidden/>
+              </w:rPr>
+            </w:r>
+            <w:r>
+              <w:rPr>
+                <w:noProof/>
+                <w:webHidden/>
+              </w:rPr>
+              <w:fldChar w:fldCharType="separate"/>
+            </w:r>
+            <w:r>
+              <w:rPr>
+                <w:noProof/>
+                <w:webHidden/>
+              </w:rPr>
+              <w:t>2</w:t>
+            </w:r>
+            <w:r>
+              <w:rPr>
+                <w:noProof/>
+                <w:webHidden/>
+              </w:rPr>
+              <w:fldChar w:fldCharType="end"/>
+            </w:r>
+          </w:hyperlink>
+        </w:p>
+        <w:p>
+          <w:pPr>
+            <w:pStyle w:val="TOC1"/>
+            <w:tabs>
+              <w:tab w:val="right" w:leader="dot" w:pos="9016"/>
+            </w:tabs>
+            <w:rPr>
+              <w:noProof/>
+            </w:rPr>
+          </w:pPr>
+          <w:hyperlink w:anchor="_Toc196251811" w:history="1">
+            <w:r>
+              <w:rPr>
+                <w:rStyle w:val="Hyperlink"/>
+                <w:noProof/>
+              </w:rPr>
+              <w:t>Preparing Data</w:t>
+            </w:r>
+            <w:r>
+              <w:rPr>
+                <w:noProof/>
+                <w:webHidden/>
+              </w:rPr>
+              <w:tab/>
+            </w:r>
+            <w:r>
+              <w:rPr>
+                <w:noProof/>
+                <w:webHidden/>
+              </w:rPr>
+              <w:fldChar w:fldCharType="begin"/>
+            </w:r>
+            <w:r>
+              <w:rPr>
+                <w:noProof/>
+                <w:webHidden/>
+              </w:rPr>
+              <w:instrText xml:space="preserve"> PAGEREF _Toc196251811 \h </w:instrText>
+            </w:r>
+            <w:r>
+              <w:rPr>
+                <w:noProof/>
+                <w:webHidden/>
+              </w:rPr>
+            </w:r>
+            <w:r>
+              <w:rPr>
+                <w:noProof/>
+                <w:webHidden/>
+              </w:rPr>
+              <w:fldChar w:fldCharType="separate"/>
+            </w:r>
+            <w:r>
+              <w:rPr>
+                <w:noProof/>
+                <w:webHidden/>
+              </w:rPr>
+              <w:t>2</w:t>
+            </w:r>
+            <w:r>
+              <w:rPr>
+                <w:noProof/>
+                <w:webHidden/>
+              </w:rPr>
+              <w:fldChar w:fldCharType="end"/>
+            </w:r>
+          </w:hyperlink>
+        </w:p>
+        <w:p>
+          <w:pPr>
+            <w:pStyle w:val="TOC1"/>
+            <w:tabs>
+              <w:tab w:val="right" w:leader="dot" w:pos="9016"/>
+            </w:tabs>
+            <w:rPr>
+              <w:noProof/>
+            </w:rPr>
+          </w:pPr>
+          <w:hyperlink w:anchor="_Toc196251812" w:history="1">
+            <w:r>
+              <w:rPr>
+                <w:rStyle w:val="Hyperlink"/>
+                <w:noProof/>
+              </w:rPr>
+              <w:t>Exploratory Data Analysis (EDA)</w:t>
+            </w:r>
+            <w:r>
+              <w:rPr>
+                <w:noProof/>
+                <w:webHidden/>
+              </w:rPr>
+              <w:tab/>
+            </w:r>
+            <w:r>
+              <w:rPr>
+                <w:noProof/>
+                <w:webHidden/>
+              </w:rPr>
+              <w:fldChar w:fldCharType="begin"/>
+            </w:r>
+            <w:r>
+              <w:rPr>
+                <w:noProof/>
+                <w:webHidden/>
+              </w:rPr>
+              <w:instrText xml:space="preserve"> PAGEREF _Toc196251812 \h </w:instrText>
+            </w:r>
+            <w:r>
+              <w:rPr>
+                <w:noProof/>
+                <w:webHidden/>
+              </w:rPr>
+            </w:r>
+            <w:r>
+              <w:rPr>
+                <w:noProof/>
+                <w:webHidden/>
+              </w:rPr>
+              <w:fldChar w:fldCharType="separate"/>
+            </w:r>
+            <w:r>
+              <w:rPr>
+                <w:noProof/>
+                <w:webHidden/>
+              </w:rPr>
+              <w:t>2</w:t>
+            </w:r>
+            <w:r>
+              <w:rPr>
+                <w:noProof/>
+                <w:webHidden/>
+              </w:rPr>
+              <w:fldChar w:fldCharType="end"/>
+            </w:r>
+          </w:hyperlink>
+        </w:p>
+        <w:p>
+          <w:pPr>
+            <w:pStyle w:val="TOC2"/>
+            <w:tabs>
+              <w:tab w:val="right" w:leader="dot" w:pos="9016"/>
+            </w:tabs>
+            <w:rPr>
+              <w:noProof/>
+            </w:rPr>
+          </w:pPr>
+          <w:hyperlink w:anchor="_Toc196251813" w:history="1">
+            <w:r>
+              <w:rPr>
+                <w:rStyle w:val="Hyperlink"/>
+                <w:noProof/>
+              </w:rPr>
+              <w:t>Univariate Analysis</w:t>
+            </w:r>
+            <w:r>
+              <w:rPr>
+                <w:noProof/>
+                <w:webHidden/>
+              </w:rPr>
+              <w:tab/>
+            </w:r>
+            <w:r>
+              <w:rPr>
+                <w:noProof/>
+                <w:webHidden/>
+              </w:rPr>
+              <w:fldChar w:fldCharType="begin"/>
+            </w:r>
+            <w:r>
+              <w:rPr>
+                <w:noProof/>
+                <w:webHidden/>
+              </w:rPr>
+              <w:instrText xml:space="preserve"> PAGEREF _Toc196251813 \h </w:instrText>
+            </w:r>
+            <w:r>
+              <w:rPr>
+                <w:noProof/>
+                <w:webHidden/>
+              </w:rPr>
+            </w:r>
+            <w:r>
+              <w:rPr>
+                <w:noProof/>
+                <w:webHidden/>
+              </w:rPr>
+              <w:fldChar w:fldCharType="separate"/>
+            </w:r>
+            <w:r>
+              <w:rPr>
+                <w:noProof/>
+                <w:webHidden/>
+              </w:rPr>
+              <w:t>3</w:t>
+            </w:r>
+            <w:r>
+              <w:rPr>
+                <w:noProof/>
+                <w:webHidden/>
+              </w:rPr>
+              <w:fldChar w:fldCharType="end"/>
+            </w:r>
+          </w:hyperlink>
+        </w:p>
+        <w:p>
+          <w:pPr>
+            <w:pStyle w:val="TOC2"/>
+            <w:tabs>
+              <w:tab w:val="right" w:leader="dot" w:pos="9016"/>
+            </w:tabs>
+            <w:rPr>
+              <w:noProof/>
+            </w:rPr>
+          </w:pPr>
+          <w:hyperlink w:anchor="_Toc196251814" w:history="1">
+            <w:r>
+              <w:rPr>
+                <w:rStyle w:val="Hyperlink"/>
+                <w:noProof/>
+              </w:rPr>
+              <w:t>Bivariate Analysis</w:t>
+            </w:r>
+            <w:r>
+              <w:rPr>
+                <w:noProof/>
+                <w:webHidden/>
+              </w:rPr>
+              <w:tab/>
+            </w:r>
+            <w:r>
+              <w:rPr>
+                <w:noProof/>
+                <w:webHidden/>
+              </w:rPr>
+              <w:fldChar w:fldCharType="begin"/>
+            </w:r>
+            <w:r>
+              <w:rPr>
+                <w:noProof/>
+                <w:webHidden/>
+              </w:rPr>
+              <w:instrText xml:space="preserve"> PAGEREF _Toc196251814 \h </w:instrText>
+            </w:r>
+            <w:r>
+              <w:rPr>
+                <w:noProof/>
+                <w:webHidden/>
+              </w:rPr>
+            </w:r>
+            <w:r>
+              <w:rPr>
+                <w:noProof/>
+                <w:webHidden/>
+              </w:rPr>
+              <w:fldChar w:fldCharType="separate"/>
+            </w:r>
+            <w:r>
+              <w:rPr>
+                <w:noProof/>
+                <w:webHidden/>
+              </w:rPr>
+              <w:t>3</w:t>
+            </w:r>
+            <w:r>
+              <w:rPr>
+                <w:noProof/>
+                <w:webHidden/>
+              </w:rPr>
+              <w:fldChar w:fldCharType="end"/>
+            </w:r>
+          </w:hyperlink>
+        </w:p>
+        <w:p>
+          <w:pPr>
+            <w:pStyle w:val="TOC1"/>
+            <w:tabs>
+              <w:tab w:val="right" w:leader="dot" w:pos="9016"/>
+            </w:tabs>
+            <w:rPr>
+              <w:noProof/>
+            </w:rPr>
+          </w:pPr>
+          <w:hyperlink w:anchor="_Toc196251815" w:history="1">
+            <w:r>
+              <w:rPr>
+                <w:rStyle w:val="Hyperlink"/>
+                <w:noProof/>
+              </w:rPr>
+              <w:t>Preprocessing Data</w:t>
+            </w:r>
+            <w:r>
+              <w:rPr>
+                <w:noProof/>
+                <w:webHidden/>
+              </w:rPr>
+              <w:tab/>
+            </w:r>
+            <w:r>
+              <w:rPr>
+                <w:noProof/>
+                <w:webHidden/>
+              </w:rPr>
+              <w:fldChar w:fldCharType="begin"/>
+            </w:r>
+            <w:r>
+              <w:rPr>
+                <w:noProof/>
+                <w:webHidden/>
+              </w:rPr>
+              <w:instrText xml:space="preserve"> PAGEREF _Toc196251815 \h </w:instrText>
+            </w:r>
+            <w:r>
+              <w:rPr>
+                <w:noProof/>
+                <w:webHidden/>
+              </w:rPr>
+            </w:r>
+            <w:r>
+              <w:rPr>
+                <w:noProof/>
+                <w:webHidden/>
+              </w:rPr>
+              <w:fldChar w:fldCharType="separate"/>
+            </w:r>
+            <w:r>
+              <w:rPr>
+                <w:noProof/>
+                <w:webHidden/>
+              </w:rPr>
+              <w:t>4</w:t>
+            </w:r>
+            <w:r>
+              <w:rPr>
+                <w:noProof/>
+                <w:webHidden/>
+              </w:rPr>
+              <w:fldChar w:fldCharType="end"/>
+            </w:r>
+          </w:hyperlink>
+        </w:p>
+        <w:p>
+          <w:pPr>
+            <w:pStyle w:val="TOC1"/>
+            <w:tabs>
+              <w:tab w:val="right" w:leader="dot" w:pos="9016"/>
+            </w:tabs>
+            <w:rPr>
+              <w:noProof/>
+            </w:rPr>
+          </w:pPr>
+          <w:hyperlink w:anchor="_Toc196251816" w:history="1">
+            <w:r>
+              <w:rPr>
+                <w:rStyle w:val="Hyperlink"/>
+                <w:noProof/>
+              </w:rPr>
+              <w:t>Model Evaluation Metrics</w:t>
+            </w:r>
+            <w:r>
+              <w:rPr>
+                <w:noProof/>
+                <w:webHidden/>
+              </w:rPr>
+              <w:tab/>
+            </w:r>
+            <w:r>
+              <w:rPr>
+                <w:noProof/>
+                <w:webHidden/>
+              </w:rPr>
+              <w:fldChar w:fldCharType="begin"/>
+            </w:r>
+            <w:r>
+              <w:rPr>
+                <w:noProof/>
+                <w:webHidden/>
+              </w:rPr>
+              <w:instrText xml:space="preserve"> PAGEREF _Toc196251816 \h </w:instrText>
+            </w:r>
+            <w:r>
+              <w:rPr>
+                <w:noProof/>
+                <w:webHidden/>
+              </w:rPr>
+            </w:r>
+            <w:r>
+              <w:rPr>
+                <w:noProof/>
+                <w:webHidden/>
+              </w:rPr>
+              <w:fldChar w:fldCharType="separate"/>
+            </w:r>
+            <w:r>
+              <w:rPr>
+                <w:noProof/>
+                <w:webHidden/>
+              </w:rPr>
+              <w:t>5</w:t>
+            </w:r>
+            <w:r>
+              <w:rPr>
+                <w:noProof/>
+                <w:webHidden/>
+              </w:rPr>
+              <w:fldChar w:fldCharType="end"/>
+            </w:r>
+          </w:hyperlink>
+        </w:p>
+        <w:p>
+          <w:pPr>
+            <w:pStyle w:val="TOC1"/>
+            <w:tabs>
+              <w:tab w:val="right" w:leader="dot" w:pos="9016"/>
+            </w:tabs>
+            <w:rPr>
+              <w:noProof/>
+            </w:rPr>
+          </w:pPr>
+          <w:hyperlink w:anchor="_Toc196251817" w:history="1">
+            <w:r>
+              <w:rPr>
+                <w:rStyle w:val="Hyperlink"/>
+                <w:noProof/>
+              </w:rPr>
+              <w:t>Model Building: Part 1 (Baseline Models)</w:t>
+            </w:r>
+            <w:r>
+              <w:rPr>
+                <w:noProof/>
+                <w:webHidden/>
+              </w:rPr>
+              <w:tab/>
+            </w:r>
+            <w:r>
+              <w:rPr>
+                <w:noProof/>
+                <w:webHidden/>
+              </w:rPr>
+              <w:fldChar w:fldCharType="begin"/>
+            </w:r>
+            <w:r>
+              <w:rPr>
+                <w:noProof/>
+                <w:webHidden/>
+              </w:rPr>
+              <w:instrText xml:space="preserve"> PAGEREF _Toc196251817 \h </w:instrText>
+            </w:r>
+            <w:r>
+              <w:rPr>
+                <w:noProof/>
+                <w:webHidden/>
+              </w:rPr>
+            </w:r>
+            <w:r>
+              <w:rPr>
+                <w:noProof/>
+                <w:webHidden/>
+              </w:rPr>
+              <w:fldChar w:fldCharType="separate"/>
+            </w:r>
+            <w:r>
+              <w:rPr>
+                <w:noProof/>
+                <w:webHidden/>
+              </w:rPr>
+              <w:t>5</w:t>
+            </w:r>
+            <w:r>
+              <w:rPr>
+                <w:noProof/>
+                <w:webHidden/>
+              </w:rPr>
+              <w:fldChar w:fldCharType="end"/>
+            </w:r>
+          </w:hyperlink>
+        </w:p>
+        <w:p>
+          <w:pPr>
+            <w:pStyle w:val="TOC1"/>
+            <w:tabs>
+              <w:tab w:val="right" w:leader="dot" w:pos="9016"/>
+            </w:tabs>
+            <w:rPr>
+              <w:noProof/>
+            </w:rPr>
+          </w:pPr>
+          <w:hyperlink w:anchor="_Toc196251818" w:history="1">
+            <w:r>
+              <w:rPr>
+                <w:rStyle w:val="Hyperlink"/>
+                <w:noProof/>
+              </w:rPr>
+              <w:t>Model Building: Part 2 (Deep Learning)</w:t>
+            </w:r>
+            <w:r>
+              <w:rPr>
+                <w:noProof/>
+                <w:webHidden/>
+              </w:rPr>
+              <w:tab/>
+            </w:r>
+            <w:r>
+              <w:rPr>
+                <w:noProof/>
+                <w:webHidden/>
+              </w:rPr>
+              <w:fldChar w:fldCharType="begin"/>
+            </w:r>
+            <w:r>
+              <w:rPr>
+                <w:noProof/>
+                <w:webHidden/>
+              </w:rPr>
+              <w:instrText xml:space="preserve"> PAGEREF _Toc196251818 \h </w:instrText>
+            </w:r>
+            <w:r>
+              <w:rPr>
+                <w:noProof/>
+                <w:webHidden/>
+              </w:rPr>
+            </w:r>
+            <w:r>
+              <w:rPr>
+                <w:noProof/>
+                <w:webHidden/>
+              </w:rPr>
+              <w:fldChar w:fldCharType="separate"/>
+            </w:r>
+            <w:r>
+              <w:rPr>
+                <w:noProof/>
+                <w:webHidden/>
+              </w:rPr>
+              <w:t>5</w:t>
+            </w:r>
+            <w:r>
+              <w:rPr>
+                <w:noProof/>
+                <w:webHidden/>
+              </w:rPr>
+              <w:fldChar w:fldCharType="end"/>
+            </w:r>
+          </w:hyperlink>
+        </w:p>
+        <w:p>
+          <w:pPr>
+            <w:pStyle w:val="TOC1"/>
+            <w:tabs>
+              <w:tab w:val="right" w:leader="dot" w:pos="9016"/>
+            </w:tabs>
+            <w:rPr>
+              <w:noProof/>
+            </w:rPr>
+          </w:pPr>
+          <w:hyperlink w:anchor="_Toc196251819" w:history="1">
+            <w:r>
+              <w:rPr>
+                <w:rStyle w:val="Hyperlink"/>
+                <w:noProof/>
+              </w:rPr>
+              <w:t>Model Building: Experimentation</w:t>
+            </w:r>
+            <w:r>
+              <w:rPr>
+                <w:noProof/>
+                <w:webHidden/>
+              </w:rPr>
+              <w:tab/>
+            </w:r>
+            <w:r>
+              <w:rPr>
+                <w:noProof/>
+                <w:webHidden/>
+              </w:rPr>
+              <w:fldChar w:fldCharType="begin"/>
+            </w:r>
+            <w:r>
+              <w:rPr>
+                <w:noProof/>
+                <w:webHidden/>
+              </w:rPr>
+              <w:instrText xml:space="preserve"> PAGEREF _Toc196251819 \h </w:instrText>
+            </w:r>
+            <w:r>
+              <w:rPr>
+                <w:noProof/>
+                <w:webHidden/>
+              </w:rPr>
+            </w:r>
+            <w:r>
+              <w:rPr>
+                <w:noProof/>
+                <w:webHidden/>
+              </w:rPr>
+              <w:fldChar w:fldCharType="separate"/>
+            </w:r>
+            <w:r>
+              <w:rPr>
+                <w:noProof/>
+                <w:webHidden/>
+              </w:rPr>
+              <w:t>6</w:t>
+            </w:r>
+            <w:r>
+              <w:rPr>
+                <w:noProof/>
+                <w:webHidden/>
+              </w:rPr>
+              <w:fldChar w:fldCharType="end"/>
+            </w:r>
+          </w:hyperlink>
+        </w:p>
+        <w:p>
+          <w:pPr>
+            <w:pStyle w:val="TOC1"/>
+            <w:tabs>
+              <w:tab w:val="right" w:leader="dot" w:pos="9016"/>
+            </w:tabs>
+            <w:rPr>
+              <w:noProof/>
+            </w:rPr>
+          </w:pPr>
+          <w:hyperlink w:anchor="_Toc196251820" w:history="1">
+            <w:r>
+              <w:rPr>
+                <w:rStyle w:val="Hyperlink"/>
+                <w:noProof/>
+              </w:rPr>
+              <w:t>Model Deployment</w:t>
+            </w:r>
+            <w:r>
+              <w:rPr>
+                <w:noProof/>
+                <w:webHidden/>
+              </w:rPr>
+              <w:tab/>
+            </w:r>
+            <w:r>
+              <w:rPr>
+                <w:noProof/>
+                <w:webHidden/>
+              </w:rPr>
+              <w:fldChar w:fldCharType="begin"/>
+            </w:r>
+            <w:r>
+              <w:rPr>
+                <w:noProof/>
+                <w:webHidden/>
+              </w:rPr>
+              <w:instrText xml:space="preserve"> PAGEREF _Toc196251820 \h </w:instrText>
+            </w:r>
+            <w:r>
+              <w:rPr>
+                <w:noProof/>
+                <w:webHidden/>
+              </w:rPr>
+            </w:r>
+            <w:r>
+              <w:rPr>
+                <w:noProof/>
+                <w:webHidden/>
+              </w:rPr>
+              <w:fldChar w:fldCharType="separate"/>
+            </w:r>
+            <w:r>
+              <w:rPr>
+                <w:noProof/>
+                <w:webHidden/>
+              </w:rPr>
+              <w:t>6</w:t>
+            </w:r>
+            <w:r>
+              <w:rPr>
+                <w:noProof/>
+                <w:webHidden/>
+              </w:rPr>
+              <w:fldChar w:fldCharType="end"/>
+            </w:r>
+          </w:hyperlink>
+        </w:p>
+        <w:p>
+          <w:r>
+            <w:rPr>
+              <w:b/>
+              <w:bCs/>
+              <w:noProof/>
+            </w:rPr>
+            <w:fldChar w:fldCharType="end"/>
+          </w:r>
+        </w:p>
+      </w:sdtContent>
+    </w:sdt>
     <w:p>
       <w:pPr>
         <w:pStyle w:val="Heading1"/>
       </w:pPr>
+    </w:p>
+    <w:p>
+      <w:r>
+        <w:t xml:space="preserve">Link to GitHub repository: </w:t>
+      </w:r>
+      <w:hyperlink r:id="rId8" w:history="1">
+        <w:r>
+          <w:rPr>
+            <w:rStyle w:val="Hyperlink"/>
+          </w:rPr>
+          <w:t>https://github.com/jeremiafourie/BrightPath-Grade-Predictor</w:t>
+        </w:r>
+      </w:hyperlink>
+    </w:p>
+    <w:p>
+      <w:r>
+        <w:t xml:space="preserve">Link to Dash App hosted by render.com: </w:t>
+      </w:r>
+      <w:hyperlink r:id="rId9" w:history="1">
+        <w:r>
+          <w:rPr>
+            <w:rStyle w:val="Hyperlink"/>
+          </w:rPr>
+          <w:t>https://brightpath-grade-predictor.onrender.com/performance_prediction</w:t>
+        </w:r>
+      </w:hyperlink>
+    </w:p>
+    <w:p>
+      <w:pPr>
+        <w:rPr>
+          <w:rFonts w:asciiTheme="majorHAnsi" w:eastAsiaTheme="majorEastAsia" w:hAnsiTheme="majorHAnsi" w:cstheme="majorBidi"/>
+          <w:color w:val="0F4761" w:themeColor="accent1" w:themeShade="BF"/>
+          <w:sz w:val="40"/>
+          <w:szCs w:val="40"/>
+        </w:rPr>
+      </w:pPr>
+      <w:r>
+        <w:br w:type="page"/>
+      </w:r>
+    </w:p>
+    <w:p>
+      <w:pPr>
+        <w:pStyle w:val="Heading1"/>
+      </w:pPr>
+      <w:bookmarkStart w:id="0" w:name="_Toc196251809"/>
       <w:r>
         <w:lastRenderedPageBreak/>
         <w:t>Problem Statement</w:t>
       </w:r>
+      <w:bookmarkEnd w:id="0"/>
     </w:p>
     <w:p>
       <w:r>
@@ -779,9 +1761,11 @@
       <w:pPr>
         <w:pStyle w:val="Heading1"/>
       </w:pPr>
+      <w:bookmarkStart w:id="1" w:name="_Toc196251810"/>
       <w:r>
         <w:t>Hypotheses</w:t>
       </w:r>
+      <w:bookmarkEnd w:id="1"/>
     </w:p>
     <w:p>
       <w:r>
@@ -866,9 +1850,11 @@
       <w:pPr>
         <w:pStyle w:val="Heading1"/>
       </w:pPr>
+      <w:bookmarkStart w:id="2" w:name="_Toc196251811"/>
       <w:r>
         <w:t>Preparing Data</w:t>
       </w:r>
+      <w:bookmarkEnd w:id="2"/>
     </w:p>
     <w:p>
       <w:r>
@@ -1029,9 +2015,11 @@
       <w:pPr>
         <w:pStyle w:val="Heading1"/>
       </w:pPr>
+      <w:bookmarkStart w:id="3" w:name="_Toc196251812"/>
       <w:r>
         <w:t>Exploratory Data Analysis (EDA)</w:t>
       </w:r>
+      <w:bookmarkEnd w:id="3"/>
     </w:p>
     <w:p>
       <w:r>
@@ -1082,10 +2070,12 @@
       <w:pPr>
         <w:pStyle w:val="Heading2"/>
       </w:pPr>
+      <w:bookmarkStart w:id="4" w:name="_Toc196251813"/>
       <w:r>
         <w:lastRenderedPageBreak/>
         <w:t>Univariate Analysis</w:t>
       </w:r>
+      <w:bookmarkEnd w:id="4"/>
     </w:p>
     <w:p>
       <w:pPr>
@@ -1260,9 +2250,11 @@
       <w:pPr>
         <w:pStyle w:val="Heading2"/>
       </w:pPr>
+      <w:bookmarkStart w:id="5" w:name="_Toc196251814"/>
       <w:r>
         <w:t>Bivariate Analysis</w:t>
       </w:r>
+      <w:bookmarkEnd w:id="5"/>
     </w:p>
     <w:p>
       <w:pPr>
@@ -1584,7 +2576,7 @@
                     <pic:cNvPicPr/>
                   </pic:nvPicPr>
                   <pic:blipFill>
-                    <a:blip r:embed="rId7"/>
+                    <a:blip r:embed="rId10"/>
                     <a:stretch>
                       <a:fillRect/>
                     </a:stretch>
@@ -1609,9 +2601,11 @@
       <w:pPr>
         <w:pStyle w:val="Heading1"/>
       </w:pPr>
+      <w:bookmarkStart w:id="6" w:name="_Toc196251815"/>
       <w:r>
         <w:t>Preprocessing Data</w:t>
       </w:r>
+      <w:bookmarkEnd w:id="6"/>
     </w:p>
     <w:p>
       <w:r>
@@ -1793,6 +2787,7 @@
       <w:pPr>
         <w:pStyle w:val="Heading1"/>
       </w:pPr>
+      <w:bookmarkStart w:id="7" w:name="_Toc196251816"/>
       <w:r>
         <w:lastRenderedPageBreak/>
         <w:t xml:space="preserve">Model </w:t>
@@ -1800,6 +2795,7 @@
       <w:r>
         <w:t>Evaluation Metrics</w:t>
       </w:r>
+      <w:bookmarkEnd w:id="7"/>
     </w:p>
     <w:p>
       <w:r>
@@ -1902,9 +2898,11 @@
       <w:pPr>
         <w:pStyle w:val="Heading1"/>
       </w:pPr>
+      <w:bookmarkStart w:id="8" w:name="_Toc196251817"/>
       <w:r>
         <w:t>Model Building: Part 1 (Baseline Models)</w:t>
       </w:r>
+      <w:bookmarkEnd w:id="8"/>
     </w:p>
     <w:p>
       <w:r>
@@ -2038,9 +3036,11 @@
       <w:pPr>
         <w:pStyle w:val="Heading1"/>
       </w:pPr>
+      <w:bookmarkStart w:id="9" w:name="_Toc196251818"/>
       <w:r>
         <w:t>Model Building: Part 2 (Deep Learning)</w:t>
       </w:r>
+      <w:bookmarkEnd w:id="9"/>
     </w:p>
     <w:p>
       <w:r>
@@ -2154,10 +3154,12 @@
       <w:pPr>
         <w:pStyle w:val="Heading1"/>
       </w:pPr>
+      <w:bookmarkStart w:id="10" w:name="_Toc196251819"/>
       <w:r>
         <w:lastRenderedPageBreak/>
         <w:t>Model Building: Experimentation</w:t>
       </w:r>
+      <w:bookmarkEnd w:id="10"/>
     </w:p>
     <w:p>
       <w:r>
@@ -2337,9 +3339,11 @@
       <w:pPr>
         <w:pStyle w:val="Heading1"/>
       </w:pPr>
+      <w:bookmarkStart w:id="11" w:name="_Toc196251820"/>
       <w:r>
         <w:t>Model Deployment</w:t>
       </w:r>
+      <w:bookmarkEnd w:id="11"/>
     </w:p>
     <w:sectPr>
       <w:pgSz w:w="11906" w:h="16838"/>
@@ -4608,6 +5612,74 @@
       <w14:ligatures w14:val="none"/>
     </w:rPr>
   </w:style>
+  <w:style w:type="paragraph" w:styleId="TOCHeading">
+    <w:name w:val="TOC Heading"/>
+    <w:basedOn w:val="Heading1"/>
+    <w:next w:val="Normal"/>
+    <w:uiPriority w:val="39"/>
+    <w:unhideWhenUsed/>
+    <w:qFormat/>
+    <w:rsid w:val="00CE273D"/>
+    <w:pPr>
+      <w:spacing w:before="240" w:after="0" w:line="259" w:lineRule="auto"/>
+      <w:outlineLvl w:val="9"/>
+    </w:pPr>
+    <w:rPr>
+      <w:kern w:val="0"/>
+      <w:sz w:val="32"/>
+      <w:szCs w:val="32"/>
+      <w:lang w:val="en-US"/>
+      <w14:ligatures w14:val="none"/>
+    </w:rPr>
+  </w:style>
+  <w:style w:type="paragraph" w:styleId="TOC1">
+    <w:name w:val="toc 1"/>
+    <w:basedOn w:val="Normal"/>
+    <w:next w:val="Normal"/>
+    <w:autoRedefine/>
+    <w:uiPriority w:val="39"/>
+    <w:unhideWhenUsed/>
+    <w:rsid w:val="00CE273D"/>
+    <w:pPr>
+      <w:spacing w:after="100"/>
+    </w:pPr>
+  </w:style>
+  <w:style w:type="paragraph" w:styleId="TOC2">
+    <w:name w:val="toc 2"/>
+    <w:basedOn w:val="Normal"/>
+    <w:next w:val="Normal"/>
+    <w:autoRedefine/>
+    <w:uiPriority w:val="39"/>
+    <w:unhideWhenUsed/>
+    <w:rsid w:val="00CE273D"/>
+    <w:pPr>
+      <w:spacing w:after="100"/>
+      <w:ind w:left="240"/>
+    </w:pPr>
+  </w:style>
+  <w:style w:type="character" w:styleId="Hyperlink">
+    <w:name w:val="Hyperlink"/>
+    <w:basedOn w:val="DefaultParagraphFont"/>
+    <w:uiPriority w:val="99"/>
+    <w:unhideWhenUsed/>
+    <w:rsid w:val="00CE273D"/>
+    <w:rPr>
+      <w:color w:val="467886" w:themeColor="hyperlink"/>
+      <w:u w:val="single"/>
+    </w:rPr>
+  </w:style>
+  <w:style w:type="character" w:styleId="UnresolvedMention">
+    <w:name w:val="Unresolved Mention"/>
+    <w:basedOn w:val="DefaultParagraphFont"/>
+    <w:uiPriority w:val="99"/>
+    <w:semiHidden/>
+    <w:unhideWhenUsed/>
+    <w:rsid w:val="00CE273D"/>
+    <w:rPr>
+      <w:color w:val="605E5C"/>
+      <w:shd w:val="clear" w:color="auto" w:fill="E1DFDD"/>
+    </w:rPr>
+  </w:style>
 </w:styles>
 </file>
 
@@ -4768,8 +5840,10 @@
     <w:rsid w:val="00A15607"/>
     <w:rsid w:val="00AA46B6"/>
     <w:rsid w:val="00AC6B8C"/>
+    <w:rsid w:val="00B8604C"/>
     <w:rsid w:val="00D462ED"/>
     <w:rsid w:val="00D564D9"/>
+    <w:rsid w:val="00F044B7"/>
     <w:rsid w:val="00F1134A"/>
   </w:rsids>
   <m:mathPr>
@@ -5532,4 +6606,16 @@
     </a:ext>
   </a:extLst>
 </a:theme>
+</file>
+
+<file path=customXml/item1.xml><?xml version="1.0" encoding="utf-8"?>
+<b:Sources xmlns:b="http://schemas.openxmlformats.org/officeDocument/2006/bibliography" xmlns="http://schemas.openxmlformats.org/officeDocument/2006/bibliography" SelectedStyle="\APASixthEditionOfficeOnline.xsl" StyleName="APA" Version="6"/>
+</file>
+
+<file path=customXml/itemProps1.xml><?xml version="1.0" encoding="utf-8"?>
+<ds:datastoreItem xmlns:ds="http://schemas.openxmlformats.org/officeDocument/2006/customXml" ds:itemID="{A980E564-128E-4CEE-9DFB-A52B1A90393A}">
+  <ds:schemaRefs>
+    <ds:schemaRef ds:uri="http://schemas.openxmlformats.org/officeDocument/2006/bibliography"/>
+  </ds:schemaRefs>
+</ds:datastoreItem>
 </file>
</xml_diff>